<commit_message>
linux file system management
</commit_message>
<xml_diff>
--- a/file system management.docx
+++ b/file system management.docx
@@ -216,21 +216,12 @@
         </w:rPr>
         <w:t>존재하는 방식(</w:t>
       </w:r>
-      <w:proofErr w:type="spellStart"/>
       <w:r>
         <w:rPr>
           <w:bCs/>
           <w:szCs w:val="20"/>
         </w:rPr>
-        <w:t>procfs</w:t>
-      </w:r>
-      <w:proofErr w:type="spellEnd"/>
-      <w:r>
-        <w:rPr>
-          <w:bCs/>
-          <w:szCs w:val="20"/>
-        </w:rPr>
-        <w:t xml:space="preserve"> </w:t>
+        <w:t xml:space="preserve">procfs </w:t>
       </w:r>
       <w:r>
         <w:rPr>
@@ -361,71 +352,7 @@
           <w:bCs/>
           <w:szCs w:val="20"/>
         </w:rPr>
-        <w:t xml:space="preserve">uper </w:t>
-      </w:r>
-      <w:proofErr w:type="gramStart"/>
-      <w:r>
-        <w:rPr>
-          <w:bCs/>
-          <w:szCs w:val="20"/>
-        </w:rPr>
-        <w:t>block(</w:t>
-      </w:r>
-      <w:proofErr w:type="gramEnd"/>
-      <w:r>
-        <w:rPr>
-          <w:bCs/>
-          <w:szCs w:val="20"/>
-        </w:rPr>
-        <w:t xml:space="preserve">1 block) | group </w:t>
-      </w:r>
-      <w:proofErr w:type="spellStart"/>
-      <w:r>
-        <w:rPr>
-          <w:bCs/>
-          <w:szCs w:val="20"/>
-        </w:rPr>
-        <w:t>describtors</w:t>
-      </w:r>
-      <w:proofErr w:type="spellEnd"/>
-      <w:r>
-        <w:rPr>
-          <w:bCs/>
-          <w:szCs w:val="20"/>
-        </w:rPr>
-        <w:t xml:space="preserve">(n blocks) | block bitmap(1 block) | </w:t>
-      </w:r>
-      <w:proofErr w:type="spellStart"/>
-      <w:r>
-        <w:rPr>
-          <w:bCs/>
-          <w:szCs w:val="20"/>
-        </w:rPr>
-        <w:t>inode</w:t>
-      </w:r>
-      <w:proofErr w:type="spellEnd"/>
-      <w:r>
-        <w:rPr>
-          <w:bCs/>
-          <w:szCs w:val="20"/>
-        </w:rPr>
-        <w:t xml:space="preserve"> bitmap(1 block) | </w:t>
-      </w:r>
-      <w:proofErr w:type="spellStart"/>
-      <w:r>
-        <w:rPr>
-          <w:bCs/>
-          <w:szCs w:val="20"/>
-        </w:rPr>
-        <w:t>inode</w:t>
-      </w:r>
-      <w:proofErr w:type="spellEnd"/>
-      <w:r>
-        <w:rPr>
-          <w:bCs/>
-          <w:szCs w:val="20"/>
-        </w:rPr>
-        <w:t xml:space="preserve"> table(n blocks) | data block(n blocks) |</w:t>
+        <w:t>uper block(1 block) | group describtors(n blocks) | block bitmap(1 block) | inode bitmap(1 block) | inode table(n blocks) | data block(n blocks) |</w:t>
       </w:r>
     </w:p>
     <w:tbl>
@@ -549,7 +476,6 @@
               </w:rPr>
               <w:t>-</w:t>
             </w:r>
-            <w:proofErr w:type="spellStart"/>
             <w:r>
               <w:rPr>
                 <w:bCs/>
@@ -557,7 +483,6 @@
               </w:rPr>
               <w:t>inode</w:t>
             </w:r>
-            <w:proofErr w:type="spellEnd"/>
             <w:r>
               <w:rPr>
                 <w:rFonts w:hint="eastAsia"/>
@@ -598,21 +523,12 @@
                 <w:szCs w:val="20"/>
               </w:rPr>
             </w:pPr>
-            <w:proofErr w:type="spellStart"/>
             <w:r>
               <w:rPr>
                 <w:b/>
                 <w:szCs w:val="20"/>
               </w:rPr>
-              <w:t>describtor</w:t>
-            </w:r>
-            <w:proofErr w:type="spellEnd"/>
-            <w:r>
-              <w:rPr>
-                <w:b/>
-                <w:szCs w:val="20"/>
-              </w:rPr>
-              <w:t xml:space="preserve"> table</w:t>
+              <w:t>describtor table</w:t>
             </w:r>
           </w:p>
         </w:tc>
@@ -681,21 +597,12 @@
               </w:rPr>
               <w:t xml:space="preserve">와 </w:t>
             </w:r>
-            <w:proofErr w:type="spellStart"/>
-            <w:r>
-              <w:rPr>
-                <w:bCs/>
-                <w:szCs w:val="20"/>
-              </w:rPr>
-              <w:t>inode</w:t>
-            </w:r>
-            <w:proofErr w:type="spellEnd"/>
-            <w:r>
-              <w:rPr>
-                <w:bCs/>
-                <w:szCs w:val="20"/>
-              </w:rPr>
-              <w:t xml:space="preserve"> bitmap</w:t>
+            <w:r>
+              <w:rPr>
+                <w:bCs/>
+                <w:szCs w:val="20"/>
+              </w:rPr>
+              <w:t>inode bitmap</w:t>
             </w:r>
             <w:r>
               <w:rPr>
@@ -721,21 +628,12 @@
               </w:rPr>
               <w:t xml:space="preserve">-첫번째 </w:t>
             </w:r>
-            <w:proofErr w:type="spellStart"/>
-            <w:r>
-              <w:rPr>
-                <w:bCs/>
-                <w:szCs w:val="20"/>
-              </w:rPr>
-              <w:t>inode</w:t>
-            </w:r>
-            <w:proofErr w:type="spellEnd"/>
-            <w:r>
-              <w:rPr>
-                <w:bCs/>
-                <w:szCs w:val="20"/>
-              </w:rPr>
-              <w:t xml:space="preserve"> table block</w:t>
+            <w:r>
+              <w:rPr>
+                <w:bCs/>
+                <w:szCs w:val="20"/>
+              </w:rPr>
+              <w:t>inode table block</w:t>
             </w:r>
             <w:r>
               <w:rPr>
@@ -791,21 +689,12 @@
               </w:rPr>
               <w:t xml:space="preserve">그룹 안에 있는 </w:t>
             </w:r>
-            <w:proofErr w:type="spellStart"/>
-            <w:r>
-              <w:rPr>
-                <w:bCs/>
-                <w:szCs w:val="20"/>
-              </w:rPr>
-              <w:t>inode</w:t>
-            </w:r>
-            <w:proofErr w:type="spellEnd"/>
-            <w:r>
-              <w:rPr>
-                <w:bCs/>
-                <w:szCs w:val="20"/>
-              </w:rPr>
-              <w:t xml:space="preserve"> </w:t>
+            <w:r>
+              <w:rPr>
+                <w:bCs/>
+                <w:szCs w:val="20"/>
+              </w:rPr>
+              <w:t xml:space="preserve">inode </w:t>
             </w:r>
             <w:r>
               <w:rPr>
@@ -890,7 +779,6 @@
                 <w:szCs w:val="20"/>
               </w:rPr>
             </w:pPr>
-            <w:proofErr w:type="spellStart"/>
             <w:r>
               <w:rPr>
                 <w:rFonts w:hint="eastAsia"/>
@@ -906,7 +794,6 @@
               </w:rPr>
               <w:t>node</w:t>
             </w:r>
-            <w:proofErr w:type="spellEnd"/>
           </w:p>
         </w:tc>
         <w:tc>
@@ -920,23 +807,13 @@
                 <w:szCs w:val="20"/>
               </w:rPr>
             </w:pPr>
-            <w:proofErr w:type="spellStart"/>
-            <w:r>
-              <w:rPr>
-                <w:rFonts w:hint="eastAsia"/>
-                <w:bCs/>
-                <w:szCs w:val="20"/>
-              </w:rPr>
-              <w:t>파일에대한</w:t>
-            </w:r>
-            <w:proofErr w:type="spellEnd"/>
-            <w:r>
-              <w:rPr>
-                <w:rFonts w:hint="eastAsia"/>
-                <w:bCs/>
-                <w:szCs w:val="20"/>
-              </w:rPr>
-              <w:t xml:space="preserve"> 제어 정보 및 데이터 블록 포인터 저장</w:t>
+            <w:r>
+              <w:rPr>
+                <w:rFonts w:hint="eastAsia"/>
+                <w:bCs/>
+                <w:szCs w:val="20"/>
+              </w:rPr>
+              <w:t>파일에대한 제어 정보 및 데이터 블록 포인터 저장</w:t>
             </w:r>
           </w:p>
           <w:p>
@@ -1061,7 +938,6 @@
               </w:rPr>
               <w:t xml:space="preserve">개의 </w:t>
             </w:r>
-            <w:proofErr w:type="spellStart"/>
             <w:r>
               <w:rPr>
                 <w:bCs/>
@@ -1069,7 +945,6 @@
               </w:rPr>
               <w:t>inode</w:t>
             </w:r>
-            <w:proofErr w:type="spellEnd"/>
             <w:r>
               <w:rPr>
                 <w:rFonts w:hint="eastAsia"/>
@@ -1086,21 +961,12 @@
                 <w:szCs w:val="20"/>
               </w:rPr>
             </w:pPr>
-            <w:proofErr w:type="spellStart"/>
-            <w:r>
-              <w:rPr>
-                <w:bCs/>
-                <w:szCs w:val="20"/>
-              </w:rPr>
-              <w:t>Inode</w:t>
-            </w:r>
-            <w:proofErr w:type="spellEnd"/>
-            <w:r>
-              <w:rPr>
-                <w:bCs/>
-                <w:szCs w:val="20"/>
-              </w:rPr>
-              <w:t xml:space="preserve"> bitmap: </w:t>
+            <w:r>
+              <w:rPr>
+                <w:bCs/>
+                <w:szCs w:val="20"/>
+              </w:rPr>
+              <w:t xml:space="preserve">Inode bitmap: </w:t>
             </w:r>
             <w:r>
               <w:rPr>
@@ -1110,7 +976,6 @@
               </w:rPr>
               <w:t xml:space="preserve">이 블록에 속한 각 비트는 그룹 내에 있는 각 </w:t>
             </w:r>
-            <w:proofErr w:type="spellStart"/>
             <w:r>
               <w:rPr>
                 <w:bCs/>
@@ -1118,7 +983,6 @@
               </w:rPr>
               <w:t>inode</w:t>
             </w:r>
-            <w:proofErr w:type="spellEnd"/>
             <w:r>
               <w:rPr>
                 <w:rFonts w:hint="eastAsia"/>
@@ -1135,21 +999,12 @@
                 <w:szCs w:val="20"/>
               </w:rPr>
             </w:pPr>
-            <w:proofErr w:type="spellStart"/>
-            <w:r>
-              <w:rPr>
-                <w:bCs/>
-                <w:szCs w:val="20"/>
-              </w:rPr>
-              <w:t>Inode</w:t>
-            </w:r>
-            <w:proofErr w:type="spellEnd"/>
-            <w:r>
-              <w:rPr>
-                <w:bCs/>
-                <w:szCs w:val="20"/>
-              </w:rPr>
-              <w:t xml:space="preserve"> table: </w:t>
+            <w:r>
+              <w:rPr>
+                <w:bCs/>
+                <w:szCs w:val="20"/>
+              </w:rPr>
+              <w:t xml:space="preserve">Inode table: </w:t>
             </w:r>
             <w:r>
               <w:rPr>
@@ -1159,7 +1014,6 @@
               </w:rPr>
               <w:t xml:space="preserve">각각의 </w:t>
             </w:r>
-            <w:proofErr w:type="spellStart"/>
             <w:r>
               <w:rPr>
                 <w:bCs/>
@@ -1167,7 +1021,6 @@
               </w:rPr>
               <w:t>inode</w:t>
             </w:r>
-            <w:proofErr w:type="spellEnd"/>
             <w:r>
               <w:rPr>
                 <w:rFonts w:hint="eastAsia"/>
@@ -1176,31 +1029,13 @@
               </w:rPr>
               <w:t xml:space="preserve">에 대한 정보를 나타내는 </w:t>
             </w:r>
-            <w:proofErr w:type="spellStart"/>
-            <w:r>
-              <w:rPr>
-                <w:bCs/>
-                <w:szCs w:val="20"/>
-              </w:rPr>
-              <w:t>inode</w:t>
-            </w:r>
-            <w:proofErr w:type="spellEnd"/>
-            <w:r>
-              <w:rPr>
-                <w:bCs/>
-                <w:szCs w:val="20"/>
-              </w:rPr>
-              <w:t xml:space="preserve"> </w:t>
-            </w:r>
-            <w:proofErr w:type="spellStart"/>
-            <w:r>
-              <w:rPr>
-                <w:bCs/>
-                <w:szCs w:val="20"/>
-              </w:rPr>
-              <w:t>describtor</w:t>
-            </w:r>
-            <w:proofErr w:type="spellEnd"/>
+            <w:r>
+              <w:rPr>
+                <w:bCs/>
+                <w:szCs w:val="20"/>
+              </w:rPr>
+              <w:t>inode describtor</w:t>
+            </w:r>
             <w:r>
               <w:rPr>
                 <w:rFonts w:hint="eastAsia"/>
@@ -1213,6 +1048,53 @@
         </w:tc>
       </w:tr>
     </w:tbl>
+    <w:p>
+      <w:pPr>
+        <w:pStyle w:val="a4"/>
+        <w:numPr>
+          <w:ilvl w:val="0"/>
+          <w:numId w:val="61"/>
+        </w:numPr>
+        <w:ind w:leftChars="0"/>
+        <w:rPr>
+          <w:bCs/>
+          <w:szCs w:val="20"/>
+        </w:rPr>
+      </w:pPr>
+      <w:r>
+        <w:rPr>
+          <w:rFonts w:hint="eastAsia"/>
+          <w:bCs/>
+          <w:szCs w:val="20"/>
+        </w:rPr>
+        <w:t>종류</w:t>
+      </w:r>
+    </w:p>
+    <w:p>
+      <w:pPr>
+        <w:pStyle w:val="a4"/>
+        <w:numPr>
+          <w:ilvl w:val="1"/>
+          <w:numId w:val="61"/>
+        </w:numPr>
+        <w:ind w:leftChars="0"/>
+        <w:rPr>
+          <w:rFonts w:hint="eastAsia"/>
+          <w:bCs/>
+          <w:szCs w:val="20"/>
+        </w:rPr>
+      </w:pPr>
+      <w:r>
+        <w:rPr>
+          <w:rFonts w:hint="eastAsia"/>
+          <w:bCs/>
+          <w:szCs w:val="20"/>
+        </w:rPr>
+        <w:t>리눅스 전용 디스크 기반 파일 시스템</w:t>
+      </w:r>
+      <w:bookmarkStart w:id="0" w:name="_GoBack"/>
+      <w:bookmarkEnd w:id="0"/>
+    </w:p>
     <w:p>
       <w:pPr>
         <w:pStyle w:val="a4"/>
@@ -1222,78 +1104,11 @@
         </w:numPr>
         <w:ind w:leftChars="0"/>
         <w:rPr>
-          <w:bCs/>
-          <w:szCs w:val="20"/>
-        </w:rPr>
-      </w:pPr>
-      <w:r>
-        <w:rPr>
+          <w:ins w:id="1" w:author="유 영규" w:date="2020-02-01T22:31:00Z"/>
           <w:rFonts w:hint="eastAsia"/>
           <w:bCs/>
           <w:szCs w:val="20"/>
         </w:rPr>
-        <w:t>종류</w:t>
-      </w:r>
-    </w:p>
-    <w:p>
-      <w:pPr>
-        <w:pStyle w:val="a4"/>
-        <w:numPr>
-          <w:ilvl w:val="1"/>
-          <w:numId w:val="35"/>
-        </w:numPr>
-        <w:ind w:leftChars="0"/>
-        <w:rPr>
-          <w:del w:id="0" w:author="유 영규" w:date="2020-02-01T22:32:00Z"/>
-          <w:bCs/>
-          <w:szCs w:val="20"/>
-        </w:rPr>
-      </w:pPr>
-      <w:r>
-        <w:rPr>
-          <w:rFonts w:hint="eastAsia"/>
-          <w:bCs/>
-          <w:szCs w:val="20"/>
-        </w:rPr>
-        <w:t>리눅스 전용 디스크 기반 파일 시스</w:t>
-      </w:r>
-      <w:ins w:id="1" w:author="유 영규" w:date="2020-02-01T22:31:00Z">
-        <w:r>
-          <w:rPr>
-            <w:bCs/>
-            <w:szCs w:val="20"/>
-          </w:rPr>
-          <w:t>템</w:t>
-        </w:r>
-      </w:ins>
-      <w:del w:id="2" w:author="유 영규" w:date="2020-02-01T22:31:00Z">
-        <w:r>
-          <w:rPr>
-            <w:rFonts w:hint="eastAsia"/>
-            <w:bCs/>
-            <w:szCs w:val="20"/>
-          </w:rPr>
-          <w:delText>템</w:delText>
-        </w:r>
-      </w:del>
-    </w:p>
-    <w:p>
-      <w:pPr>
-        <w:pStyle w:val="a4"/>
-        <w:numPr>
-          <w:ilvl w:val="1"/>
-          <w:numId w:val="35"/>
-        </w:numPr>
-        <w:ind w:leftChars="0"/>
-        <w:rPr>
-          <w:ins w:id="3" w:author="유 영규" w:date="2020-02-01T22:31:00Z"/>
-          <w:rFonts w:hint="eastAsia"/>
-          <w:bCs/>
-          <w:szCs w:val="20"/>
-        </w:rPr>
-        <w:pPrChange w:id="4" w:author="유 영규" w:date="2020-02-01T22:32:00Z">
-          <w:pPr/>
-        </w:pPrChange>
       </w:pPr>
     </w:p>
     <w:tbl>
@@ -1305,296 +1120,68 @@
       </w:tblPr>
       <w:tblGrid>
         <w:gridCol w:w="1638"/>
-        <w:gridCol w:w="84"/>
-        <w:gridCol w:w="6894"/>
-        <w:gridCol w:w="720"/>
+        <w:gridCol w:w="6978"/>
       </w:tblGrid>
       <w:tr>
-        <w:trPr>
-          <w:ins w:id="5" w:author="유 영규" w:date="2020-02-01T22:31:00Z"/>
-        </w:trPr>
         <w:tc>
           <w:tcPr>
-            <w:tcW w:w="1722" w:type="dxa"/>
-            <w:gridSpan w:val="2"/>
+            <w:tcW w:w="1638" w:type="dxa"/>
+            <w:tcBorders>
+              <w:top w:val="single" w:sz="4" w:space="0" w:color="auto"/>
+              <w:left w:val="single" w:sz="4" w:space="0" w:color="auto"/>
+              <w:bottom w:val="single" w:sz="4" w:space="0" w:color="auto"/>
+              <w:right w:val="single" w:sz="4" w:space="0" w:color="auto"/>
+            </w:tcBorders>
+            <w:hideMark/>
+          </w:tcPr>
+          <w:p>
+            <w:pPr>
+              <w:rPr>
+                <w:b/>
+              </w:rPr>
+            </w:pPr>
+            <w:r>
+              <w:rPr>
+                <w:rFonts w:hint="eastAsia"/>
+                <w:b/>
+              </w:rPr>
+              <w:t>파일 시스템</w:t>
+            </w:r>
+          </w:p>
+        </w:tc>
+        <w:tc>
+          <w:tcPr>
+            <w:tcW w:w="6978" w:type="dxa"/>
+            <w:tcBorders>
+              <w:top w:val="single" w:sz="4" w:space="0" w:color="auto"/>
+              <w:left w:val="single" w:sz="4" w:space="0" w:color="auto"/>
+              <w:bottom w:val="single" w:sz="4" w:space="0" w:color="auto"/>
+              <w:right w:val="single" w:sz="4" w:space="0" w:color="auto"/>
+            </w:tcBorders>
+            <w:hideMark/>
           </w:tcPr>
           <w:p>
             <w:pPr>
               <w:pStyle w:val="a4"/>
               <w:ind w:leftChars="0" w:left="0"/>
-              <w:rPr>
-                <w:ins w:id="6" w:author="유 영규" w:date="2020-02-01T22:31:00Z"/>
+              <w:jc w:val="center"/>
+              <w:rPr>
                 <w:b/>
                 <w:szCs w:val="20"/>
               </w:rPr>
             </w:pPr>
-            <w:ins w:id="7" w:author="유 영규" w:date="2020-02-01T22:31:00Z">
-              <w:r>
-                <w:rPr>
-                  <w:rFonts w:hint="eastAsia"/>
-                  <w:b/>
-                  <w:szCs w:val="20"/>
-                </w:rPr>
-                <w:t>파일 시스템</w:t>
-              </w:r>
-            </w:ins>
-          </w:p>
-        </w:tc>
-        <w:tc>
-          <w:tcPr>
-            <w:tcW w:w="7614" w:type="dxa"/>
-            <w:gridSpan w:val="2"/>
-          </w:tcPr>
-          <w:p>
-            <w:pPr>
-              <w:pStyle w:val="a4"/>
-              <w:ind w:leftChars="0" w:left="0"/>
-              <w:rPr>
-                <w:ins w:id="8" w:author="유 영규" w:date="2020-02-01T22:31:00Z"/>
+            <w:r>
+              <w:rPr>
+                <w:rFonts w:hint="eastAsia"/>
                 <w:b/>
                 <w:szCs w:val="20"/>
               </w:rPr>
-            </w:pPr>
-            <w:ins w:id="9" w:author="유 영규" w:date="2020-02-01T22:31:00Z">
-              <w:r>
-                <w:rPr>
-                  <w:rFonts w:hint="eastAsia"/>
-                  <w:b/>
-                  <w:szCs w:val="20"/>
-                </w:rPr>
-                <w:t>설명</w:t>
-              </w:r>
-            </w:ins>
+              <w:t>설명</w:t>
+            </w:r>
           </w:p>
         </w:tc>
       </w:tr>
       <w:tr>
-        <w:trPr>
-          <w:ins w:id="10" w:author="유 영규" w:date="2020-02-01T22:31:00Z"/>
-        </w:trPr>
-        <w:tc>
-          <w:tcPr>
-            <w:tcW w:w="1722" w:type="dxa"/>
-            <w:gridSpan w:val="2"/>
-          </w:tcPr>
-          <w:p>
-            <w:pPr>
-              <w:pStyle w:val="a4"/>
-              <w:ind w:leftChars="0" w:left="0"/>
-              <w:rPr>
-                <w:ins w:id="11" w:author="유 영규" w:date="2020-02-01T22:31:00Z"/>
-                <w:b/>
-                <w:szCs w:val="20"/>
-              </w:rPr>
-            </w:pPr>
-            <w:proofErr w:type="spellStart"/>
-            <w:ins w:id="12" w:author="유 영규" w:date="2020-02-01T22:31:00Z">
-              <w:r>
-                <w:rPr>
-                  <w:b/>
-                  <w:szCs w:val="20"/>
-                </w:rPr>
-                <w:t>ext</w:t>
-              </w:r>
-              <w:proofErr w:type="spellEnd"/>
-            </w:ins>
-          </w:p>
-          <w:p>
-            <w:pPr>
-              <w:pStyle w:val="a4"/>
-              <w:ind w:leftChars="0" w:left="0"/>
-              <w:rPr>
-                <w:ins w:id="13" w:author="유 영규" w:date="2020-02-01T22:31:00Z"/>
-                <w:b/>
-                <w:szCs w:val="20"/>
-              </w:rPr>
-            </w:pPr>
-            <w:ins w:id="14" w:author="유 영규" w:date="2020-02-01T22:31:00Z">
-              <w:r>
-                <w:rPr>
-                  <w:rFonts w:hint="eastAsia"/>
-                  <w:b/>
-                  <w:szCs w:val="20"/>
-                </w:rPr>
-                <w:t>(</w:t>
-              </w:r>
-              <w:r>
-                <w:rPr>
-                  <w:b/>
-                  <w:szCs w:val="20"/>
-                </w:rPr>
-                <w:t>ext1)</w:t>
-              </w:r>
-            </w:ins>
-          </w:p>
-        </w:tc>
-        <w:tc>
-          <w:tcPr>
-            <w:tcW w:w="7614" w:type="dxa"/>
-            <w:gridSpan w:val="2"/>
-          </w:tcPr>
-          <w:p>
-            <w:pPr>
-              <w:pStyle w:val="a4"/>
-              <w:ind w:leftChars="0" w:left="0"/>
-              <w:rPr>
-                <w:ins w:id="15" w:author="유 영규" w:date="2020-02-01T22:31:00Z"/>
-                <w:bCs/>
-                <w:szCs w:val="20"/>
-              </w:rPr>
-            </w:pPr>
-          </w:p>
-        </w:tc>
-      </w:tr>
-      <w:tr>
-        <w:trPr>
-          <w:ins w:id="16" w:author="유 영규" w:date="2020-02-01T22:31:00Z"/>
-        </w:trPr>
-        <w:tc>
-          <w:tcPr>
-            <w:tcW w:w="1722" w:type="dxa"/>
-            <w:gridSpan w:val="2"/>
-          </w:tcPr>
-          <w:p>
-            <w:pPr>
-              <w:pStyle w:val="a4"/>
-              <w:ind w:leftChars="0" w:left="0"/>
-              <w:rPr>
-                <w:ins w:id="17" w:author="유 영규" w:date="2020-02-01T22:31:00Z"/>
-                <w:b/>
-                <w:szCs w:val="20"/>
-              </w:rPr>
-            </w:pPr>
-            <w:ins w:id="18" w:author="유 영규" w:date="2020-02-01T22:31:00Z">
-              <w:r>
-                <w:rPr>
-                  <w:b/>
-                  <w:szCs w:val="20"/>
-                </w:rPr>
-                <w:t>ext2</w:t>
-              </w:r>
-            </w:ins>
-          </w:p>
-        </w:tc>
-        <w:tc>
-          <w:tcPr>
-            <w:tcW w:w="7614" w:type="dxa"/>
-            <w:gridSpan w:val="2"/>
-          </w:tcPr>
-          <w:p>
-            <w:pPr>
-              <w:pStyle w:val="a4"/>
-              <w:ind w:leftChars="0" w:left="0"/>
-              <w:rPr>
-                <w:ins w:id="19" w:author="유 영규" w:date="2020-02-01T22:31:00Z"/>
-                <w:bCs/>
-                <w:szCs w:val="20"/>
-              </w:rPr>
-            </w:pPr>
-          </w:p>
-        </w:tc>
-      </w:tr>
-      <w:tr>
-        <w:trPr>
-          <w:ins w:id="20" w:author="유 영규" w:date="2020-02-01T22:31:00Z"/>
-        </w:trPr>
-        <w:tc>
-          <w:tcPr>
-            <w:tcW w:w="1722" w:type="dxa"/>
-            <w:gridSpan w:val="2"/>
-          </w:tcPr>
-          <w:p>
-            <w:pPr>
-              <w:pStyle w:val="a4"/>
-              <w:ind w:leftChars="0" w:left="0"/>
-              <w:rPr>
-                <w:ins w:id="21" w:author="유 영규" w:date="2020-02-01T22:31:00Z"/>
-                <w:b/>
-                <w:szCs w:val="20"/>
-              </w:rPr>
-            </w:pPr>
-            <w:ins w:id="22" w:author="유 영규" w:date="2020-02-01T22:31:00Z">
-              <w:r>
-                <w:rPr>
-                  <w:b/>
-                  <w:szCs w:val="20"/>
-                </w:rPr>
-                <w:t>ext3</w:t>
-              </w:r>
-            </w:ins>
-          </w:p>
-        </w:tc>
-        <w:tc>
-          <w:tcPr>
-            <w:tcW w:w="7614" w:type="dxa"/>
-            <w:gridSpan w:val="2"/>
-          </w:tcPr>
-          <w:p>
-            <w:pPr>
-              <w:pStyle w:val="a4"/>
-              <w:ind w:leftChars="0" w:left="0"/>
-              <w:rPr>
-                <w:ins w:id="23" w:author="유 영규" w:date="2020-02-01T22:31:00Z"/>
-                <w:bCs/>
-                <w:szCs w:val="20"/>
-              </w:rPr>
-            </w:pPr>
-          </w:p>
-        </w:tc>
-      </w:tr>
-      <w:tr>
-        <w:trPr>
-          <w:ins w:id="24" w:author="유 영규" w:date="2020-02-01T22:31:00Z"/>
-        </w:trPr>
-        <w:tc>
-          <w:tcPr>
-            <w:tcW w:w="1722" w:type="dxa"/>
-            <w:gridSpan w:val="2"/>
-          </w:tcPr>
-          <w:p>
-            <w:pPr>
-              <w:pStyle w:val="a4"/>
-              <w:ind w:leftChars="0" w:left="0"/>
-              <w:rPr>
-                <w:ins w:id="25" w:author="유 영규" w:date="2020-02-01T22:31:00Z"/>
-                <w:b/>
-                <w:szCs w:val="20"/>
-              </w:rPr>
-            </w:pPr>
-            <w:ins w:id="26" w:author="유 영규" w:date="2020-02-01T22:31:00Z">
-              <w:r>
-                <w:rPr>
-                  <w:b/>
-                  <w:szCs w:val="20"/>
-                </w:rPr>
-                <w:t>ext4</w:t>
-              </w:r>
-            </w:ins>
-          </w:p>
-        </w:tc>
-        <w:tc>
-          <w:tcPr>
-            <w:tcW w:w="7614" w:type="dxa"/>
-            <w:gridSpan w:val="2"/>
-          </w:tcPr>
-          <w:p>
-            <w:pPr>
-              <w:pStyle w:val="a4"/>
-              <w:ind w:leftChars="0" w:left="0"/>
-              <w:rPr>
-                <w:ins w:id="27" w:author="유 영규" w:date="2020-02-01T22:31:00Z"/>
-                <w:bCs/>
-                <w:szCs w:val="20"/>
-              </w:rPr>
-            </w:pPr>
-          </w:p>
-        </w:tc>
-      </w:tr>
-      <w:tr>
-        <w:trPr>
-          <w:gridAfter w:val="1"/>
-          <w:wAfter w:w="720" w:type="dxa"/>
-        </w:trPr>
         <w:tc>
           <w:tcPr>
             <w:tcW w:w="1638" w:type="dxa"/>
@@ -1622,49 +1209,181 @@
                 <w:b/>
                 <w:szCs w:val="20"/>
               </w:rPr>
-              <w:t>파일 시스템</w:t>
+              <w:t>ext</w:t>
+            </w:r>
+          </w:p>
+          <w:p>
+            <w:pPr>
+              <w:pStyle w:val="a4"/>
+              <w:ind w:leftChars="0" w:left="0"/>
+              <w:jc w:val="center"/>
+              <w:rPr>
+                <w:b/>
+                <w:szCs w:val="20"/>
+              </w:rPr>
+            </w:pPr>
+            <w:r>
+              <w:rPr>
+                <w:rFonts w:hint="eastAsia"/>
+                <w:b/>
+                <w:szCs w:val="20"/>
+              </w:rPr>
+              <w:t>(ext1)</w:t>
             </w:r>
           </w:p>
         </w:tc>
         <w:tc>
           <w:tcPr>
             <w:tcW w:w="6978" w:type="dxa"/>
-            <w:gridSpan w:val="2"/>
             <w:tcBorders>
               <w:top w:val="single" w:sz="4" w:space="0" w:color="auto"/>
               <w:left w:val="single" w:sz="4" w:space="0" w:color="auto"/>
               <w:bottom w:val="single" w:sz="4" w:space="0" w:color="auto"/>
               <w:right w:val="single" w:sz="4" w:space="0" w:color="auto"/>
             </w:tcBorders>
-            <w:hideMark/>
           </w:tcPr>
           <w:p>
             <w:pPr>
               <w:pStyle w:val="a4"/>
               <w:ind w:leftChars="0" w:left="0"/>
-              <w:jc w:val="center"/>
-              <w:rPr>
-                <w:rFonts w:hint="eastAsia"/>
-                <w:b/>
+              <w:rPr>
+                <w:bCs/>
                 <w:szCs w:val="20"/>
               </w:rPr>
             </w:pPr>
             <w:r>
               <w:rPr>
-                <w:rFonts w:hint="eastAsia"/>
-                <w:b/>
-                <w:szCs w:val="20"/>
-              </w:rPr>
-              <w:t>설명</w:t>
+                <w:bCs/>
+                <w:szCs w:val="20"/>
+              </w:rPr>
+              <w:t xml:space="preserve">리눅스 </w:t>
+            </w:r>
+            <w:r>
+              <w:rPr>
+                <w:rFonts w:hint="eastAsia"/>
+                <w:bCs/>
+                <w:szCs w:val="20"/>
+              </w:rPr>
+              <w:t>초기에 사용되던 파일 시스템이며 호환성이 없음</w:t>
+            </w:r>
+          </w:p>
+          <w:p>
+            <w:pPr>
+              <w:pStyle w:val="a4"/>
+              <w:ind w:leftChars="0" w:left="0"/>
+              <w:rPr>
+                <w:bCs/>
+                <w:szCs w:val="20"/>
+              </w:rPr>
+            </w:pPr>
+            <w:r>
+              <w:rPr>
+                <w:rFonts w:hint="eastAsia"/>
+                <w:bCs/>
+                <w:szCs w:val="20"/>
+              </w:rPr>
+              <w:t>e</w:t>
+            </w:r>
+            <w:r>
+              <w:rPr>
+                <w:bCs/>
+                <w:szCs w:val="20"/>
+              </w:rPr>
+              <w:t>xt2</w:t>
+            </w:r>
+            <w:r>
+              <w:rPr>
+                <w:rFonts w:hint="eastAsia"/>
+                <w:bCs/>
+                <w:szCs w:val="20"/>
+              </w:rPr>
+              <w:t>의 원형</w:t>
+            </w:r>
+          </w:p>
+          <w:p>
+            <w:pPr>
+              <w:pStyle w:val="a4"/>
+              <w:ind w:leftChars="0" w:left="0"/>
+              <w:rPr>
+                <w:bCs/>
+                <w:szCs w:val="20"/>
+              </w:rPr>
+            </w:pPr>
+            <w:r>
+              <w:rPr>
+                <w:rFonts w:hint="eastAsia"/>
+                <w:bCs/>
+                <w:szCs w:val="20"/>
+              </w:rPr>
+              <w:t>2</w:t>
+            </w:r>
+            <w:r>
+              <w:rPr>
+                <w:bCs/>
+                <w:szCs w:val="20"/>
+              </w:rPr>
+              <w:t>GByte</w:t>
+            </w:r>
+            <w:r>
+              <w:rPr>
+                <w:rFonts w:hint="eastAsia"/>
+                <w:bCs/>
+                <w:szCs w:val="20"/>
+              </w:rPr>
+              <w:t xml:space="preserve">의 데이터와 파일명을 </w:t>
+            </w:r>
+            <w:r>
+              <w:rPr>
+                <w:bCs/>
+                <w:szCs w:val="20"/>
+              </w:rPr>
+              <w:t>255</w:t>
+            </w:r>
+            <w:r>
+              <w:rPr>
+                <w:rFonts w:hint="eastAsia"/>
+                <w:bCs/>
+                <w:szCs w:val="20"/>
+              </w:rPr>
+              <w:t>자까지 지정 가능</w:t>
+            </w:r>
+          </w:p>
+          <w:p>
+            <w:pPr>
+              <w:pStyle w:val="a4"/>
+              <w:ind w:leftChars="0" w:left="0"/>
+              <w:rPr>
+                <w:bCs/>
+                <w:szCs w:val="20"/>
+              </w:rPr>
+            </w:pPr>
+            <w:r>
+              <w:rPr>
+                <w:rFonts w:hint="eastAsia"/>
+                <w:bCs/>
+                <w:szCs w:val="20"/>
+              </w:rPr>
+              <w:t>파일 접근에 대한 타임 스탬프,</w:t>
+            </w:r>
+            <w:r>
+              <w:rPr>
+                <w:bCs/>
+                <w:szCs w:val="20"/>
+              </w:rPr>
+              <w:t xml:space="preserve"> </w:t>
+            </w:r>
+            <w:r>
+              <w:rPr>
+                <w:rFonts w:hint="eastAsia"/>
+                <w:bCs/>
+                <w:szCs w:val="20"/>
+              </w:rPr>
+              <w:t>아이노드 수정 지원불가</w:t>
             </w:r>
           </w:p>
         </w:tc>
       </w:tr>
       <w:tr>
-        <w:trPr>
-          <w:gridAfter w:val="1"/>
-          <w:wAfter w:w="720" w:type="dxa"/>
-        </w:trPr>
         <w:tc>
           <w:tcPr>
             <w:tcW w:w="1638" w:type="dxa"/>
@@ -1682,47 +1401,24 @@
               <w:ind w:leftChars="0" w:left="0"/>
               <w:jc w:val="center"/>
               <w:rPr>
-                <w:rFonts w:hint="eastAsia"/>
                 <w:b/>
                 <w:szCs w:val="20"/>
               </w:rPr>
             </w:pPr>
-            <w:proofErr w:type="spellStart"/>
             <w:r>
               <w:rPr>
                 <w:rFonts w:hint="eastAsia"/>
                 <w:b/>
                 <w:szCs w:val="20"/>
               </w:rPr>
-              <w:t>ext</w:t>
-            </w:r>
-            <w:proofErr w:type="spellEnd"/>
-          </w:p>
-          <w:p>
-            <w:pPr>
-              <w:pStyle w:val="a4"/>
-              <w:ind w:leftChars="0" w:left="0"/>
-              <w:jc w:val="center"/>
-              <w:rPr>
-                <w:rFonts w:hint="eastAsia"/>
-                <w:b/>
-                <w:szCs w:val="20"/>
-              </w:rPr>
-            </w:pPr>
-            <w:r>
-              <w:rPr>
-                <w:rFonts w:hint="eastAsia"/>
-                <w:b/>
-                <w:szCs w:val="20"/>
-              </w:rPr>
-              <w:t>(ext1)</w:t>
+              <w:lastRenderedPageBreak/>
+              <w:t>ext2</w:t>
             </w:r>
           </w:p>
         </w:tc>
         <w:tc>
           <w:tcPr>
             <w:tcW w:w="6978" w:type="dxa"/>
-            <w:gridSpan w:val="2"/>
             <w:tcBorders>
               <w:top w:val="single" w:sz="4" w:space="0" w:color="auto"/>
               <w:left w:val="single" w:sz="4" w:space="0" w:color="auto"/>
@@ -1741,18 +1437,26 @@
             </w:pPr>
             <w:r>
               <w:rPr>
-                <w:bCs/>
-                <w:szCs w:val="20"/>
-              </w:rPr>
-              <w:t xml:space="preserve">리눅스 </w:t>
-            </w:r>
-            <w:r>
-              <w:rPr>
-                <w:rFonts w:hint="eastAsia"/>
-                <w:bCs/>
-                <w:szCs w:val="20"/>
-              </w:rPr>
-              <w:t>초기에 사용되던 파일 시스템이며 호환성이 없음</w:t>
+                <w:rFonts w:hint="eastAsia"/>
+                <w:bCs/>
+                <w:szCs w:val="20"/>
+              </w:rPr>
+              <w:t>e</w:t>
+            </w:r>
+            <w:r>
+              <w:rPr>
+                <w:bCs/>
+                <w:szCs w:val="20"/>
+              </w:rPr>
+              <w:t>xt</w:t>
+            </w:r>
+            <w:r>
+              <w:rPr>
+                <w:rFonts w:hint="eastAsia"/>
+                <w:bCs/>
+                <w:szCs w:val="20"/>
+              </w:rPr>
+              <w:t>파일 시스템의 다음 버전</w:t>
             </w:r>
           </w:p>
           <w:p>
@@ -1770,22 +1474,7 @@
                 <w:bCs/>
                 <w:szCs w:val="20"/>
               </w:rPr>
-              <w:t>e</w:t>
-            </w:r>
-            <w:r>
-              <w:rPr>
-                <w:bCs/>
-                <w:szCs w:val="20"/>
-              </w:rPr>
-              <w:t>xt2</w:t>
-            </w:r>
-            <w:r>
-              <w:rPr>
-                <w:rFonts w:hint="eastAsia"/>
-                <w:bCs/>
-                <w:szCs w:val="20"/>
-              </w:rPr>
-              <w:t>의 원형</w:t>
+              <w:t>고용량 디스크 사용을 염두하고 설계된 파일 시스템</w:t>
             </w:r>
           </w:p>
           <w:p>
@@ -1803,90 +1492,12 @@
                 <w:bCs/>
                 <w:szCs w:val="20"/>
               </w:rPr>
-              <w:t>2</w:t>
-            </w:r>
-            <w:r>
-              <w:rPr>
-                <w:bCs/>
-                <w:szCs w:val="20"/>
-              </w:rPr>
-              <w:t>GByte</w:t>
-            </w:r>
-            <w:r>
-              <w:rPr>
-                <w:rFonts w:hint="eastAsia"/>
-                <w:bCs/>
-                <w:szCs w:val="20"/>
-              </w:rPr>
-              <w:t xml:space="preserve">의 데이터와 파일명을 </w:t>
-            </w:r>
-            <w:r>
-              <w:rPr>
-                <w:bCs/>
-                <w:szCs w:val="20"/>
-              </w:rPr>
-              <w:t>255</w:t>
-            </w:r>
-            <w:r>
-              <w:rPr>
-                <w:rFonts w:hint="eastAsia"/>
-                <w:bCs/>
-                <w:szCs w:val="20"/>
-              </w:rPr>
-              <w:t>자까지 지정 가능</w:t>
-            </w:r>
-          </w:p>
-          <w:p>
-            <w:pPr>
-              <w:pStyle w:val="a4"/>
-              <w:ind w:leftChars="0" w:left="0"/>
-              <w:rPr>
-                <w:rFonts w:hint="eastAsia"/>
-                <w:bCs/>
-                <w:szCs w:val="20"/>
-              </w:rPr>
-            </w:pPr>
-            <w:r>
-              <w:rPr>
-                <w:rFonts w:hint="eastAsia"/>
-                <w:bCs/>
-                <w:szCs w:val="20"/>
-              </w:rPr>
-              <w:t>파일 접근에 대한 타임 스탬프,</w:t>
-            </w:r>
-            <w:r>
-              <w:rPr>
-                <w:bCs/>
-                <w:szCs w:val="20"/>
-              </w:rPr>
-              <w:t xml:space="preserve"> </w:t>
-            </w:r>
-            <w:proofErr w:type="spellStart"/>
-            <w:r>
-              <w:rPr>
-                <w:rFonts w:hint="eastAsia"/>
-                <w:bCs/>
-                <w:szCs w:val="20"/>
-              </w:rPr>
-              <w:t>아이노드</w:t>
-            </w:r>
-            <w:proofErr w:type="spellEnd"/>
-            <w:r>
-              <w:rPr>
-                <w:rFonts w:hint="eastAsia"/>
-                <w:bCs/>
-                <w:szCs w:val="20"/>
-              </w:rPr>
-              <w:t xml:space="preserve"> 수정 지원불가</w:t>
+              <w:t>쉽게 호환되며 업그레이드도 쉽게 설계되어 있음</w:t>
             </w:r>
           </w:p>
         </w:tc>
       </w:tr>
       <w:tr>
-        <w:trPr>
-          <w:gridAfter w:val="1"/>
-          <w:wAfter w:w="720" w:type="dxa"/>
-        </w:trPr>
         <w:tc>
           <w:tcPr>
             <w:tcW w:w="1638" w:type="dxa"/>
@@ -1904,7 +1515,6 @@
               <w:ind w:leftChars="0" w:left="0"/>
               <w:jc w:val="center"/>
               <w:rPr>
-                <w:rFonts w:hint="eastAsia"/>
                 <w:b/>
                 <w:szCs w:val="20"/>
               </w:rPr>
@@ -1915,15 +1525,13 @@
                 <w:b/>
                 <w:szCs w:val="20"/>
               </w:rPr>
-              <w:lastRenderedPageBreak/>
-              <w:t>ext2</w:t>
+              <w:t>ext3</w:t>
             </w:r>
           </w:p>
         </w:tc>
         <w:tc>
           <w:tcPr>
             <w:tcW w:w="6978" w:type="dxa"/>
-            <w:gridSpan w:val="2"/>
             <w:tcBorders>
               <w:top w:val="single" w:sz="4" w:space="0" w:color="auto"/>
               <w:left w:val="single" w:sz="4" w:space="0" w:color="auto"/>
@@ -1940,7 +1548,6 @@
                 <w:szCs w:val="20"/>
               </w:rPr>
             </w:pPr>
-            <w:proofErr w:type="spellStart"/>
             <w:r>
               <w:rPr>
                 <w:rFonts w:hint="eastAsia"/>
@@ -1954,16 +1561,15 @@
                 <w:bCs/>
                 <w:szCs w:val="20"/>
               </w:rPr>
-              <w:t>xt</w:t>
-            </w:r>
-            <w:proofErr w:type="spellEnd"/>
-            <w:r>
-              <w:rPr>
-                <w:rFonts w:hint="eastAsia"/>
-                <w:bCs/>
-                <w:szCs w:val="20"/>
-              </w:rPr>
-              <w:t>파일 시스템의 다음 버전</w:t>
+              <w:t>xt2</w:t>
+            </w:r>
+            <w:r>
+              <w:rPr>
+                <w:rFonts w:hint="eastAsia"/>
+                <w:bCs/>
+                <w:szCs w:val="20"/>
+              </w:rPr>
+              <w:t>의 확장판</w:t>
             </w:r>
           </w:p>
           <w:p>
@@ -1981,7 +1587,22 @@
                 <w:bCs/>
                 <w:szCs w:val="20"/>
               </w:rPr>
-              <w:t>고용량 디스크 사용을 염두하고 설계된 파일 시스템</w:t>
+              <w:t>리눅스의 대표적인 저널링</w:t>
+            </w:r>
+            <w:r>
+              <w:rPr>
+                <w:bCs/>
+                <w:szCs w:val="20"/>
+              </w:rPr>
+              <w:t>(jornaling)</w:t>
+            </w:r>
+            <w:r>
+              <w:rPr>
+                <w:rFonts w:hint="eastAsia"/>
+                <w:bCs/>
+                <w:szCs w:val="20"/>
+              </w:rPr>
+              <w:t>을 지원하도록 확장된 파일 시스템</w:t>
             </w:r>
           </w:p>
           <w:p>
@@ -1989,7 +1610,6 @@
               <w:pStyle w:val="a4"/>
               <w:ind w:leftChars="0" w:left="0"/>
               <w:rPr>
-                <w:rFonts w:hint="eastAsia"/>
                 <w:bCs/>
                 <w:szCs w:val="20"/>
               </w:rPr>
@@ -2000,16 +1620,27 @@
                 <w:bCs/>
                 <w:szCs w:val="20"/>
               </w:rPr>
-              <w:t>쉽게 호환되며 업그레이드도 쉽게 설계되어 있음</w:t>
+              <w:t>A</w:t>
+            </w:r>
+            <w:r>
+              <w:rPr>
+                <w:bCs/>
+                <w:szCs w:val="20"/>
+              </w:rPr>
+              <w:t>CL(Access Control List)</w:t>
+            </w:r>
+            <w:r>
+              <w:rPr>
+                <w:rFonts w:hint="eastAsia"/>
+                <w:bCs/>
+                <w:szCs w:val="20"/>
+              </w:rPr>
+              <w:t>을 통한 접근 제어 지원</w:t>
             </w:r>
           </w:p>
         </w:tc>
       </w:tr>
       <w:tr>
-        <w:trPr>
-          <w:gridAfter w:val="1"/>
-          <w:wAfter w:w="720" w:type="dxa"/>
-        </w:trPr>
         <w:tc>
           <w:tcPr>
             <w:tcW w:w="1638" w:type="dxa"/>
@@ -2027,7 +1658,6 @@
               <w:ind w:leftChars="0" w:left="0"/>
               <w:jc w:val="center"/>
               <w:rPr>
-                <w:rFonts w:hint="eastAsia"/>
                 <w:b/>
                 <w:szCs w:val="20"/>
               </w:rPr>
@@ -2038,14 +1668,13 @@
                 <w:b/>
                 <w:szCs w:val="20"/>
               </w:rPr>
-              <w:t>ext3</w:t>
+              <w:t>ext4</w:t>
             </w:r>
           </w:p>
         </w:tc>
         <w:tc>
           <w:tcPr>
             <w:tcW w:w="6978" w:type="dxa"/>
-            <w:gridSpan w:val="2"/>
             <w:tcBorders>
               <w:top w:val="single" w:sz="4" w:space="0" w:color="auto"/>
               <w:left w:val="single" w:sz="4" w:space="0" w:color="auto"/>
@@ -2075,26 +1704,31 @@
                 <w:bCs/>
                 <w:szCs w:val="20"/>
               </w:rPr>
-              <w:t>xt2</w:t>
-            </w:r>
-            <w:r>
-              <w:rPr>
-                <w:rFonts w:hint="eastAsia"/>
-                <w:bCs/>
-                <w:szCs w:val="20"/>
-              </w:rPr>
-              <w:t xml:space="preserve">의 </w:t>
-            </w:r>
-            <w:proofErr w:type="spellStart"/>
-            <w:r>
-              <w:rPr>
-                <w:rFonts w:hint="eastAsia"/>
-                <w:bCs/>
-                <w:szCs w:val="20"/>
-              </w:rPr>
-              <w:t>확장판</w:t>
-            </w:r>
-            <w:proofErr w:type="spellEnd"/>
+              <w:t xml:space="preserve">xt2 </w:t>
+            </w:r>
+            <w:r>
+              <w:rPr>
+                <w:rFonts w:hint="eastAsia"/>
+                <w:bCs/>
+                <w:szCs w:val="20"/>
+              </w:rPr>
+              <w:t xml:space="preserve">및 </w:t>
+            </w:r>
+            <w:r>
+              <w:rPr>
+                <w:bCs/>
+                <w:szCs w:val="20"/>
+              </w:rPr>
+              <w:t>ext3</w:t>
+            </w:r>
+            <w:r>
+              <w:rPr>
+                <w:rFonts w:hint="eastAsia"/>
+                <w:bCs/>
+                <w:szCs w:val="20"/>
+              </w:rPr>
+              <w:t>와 호환성이 있는 확장 버전</w:t>
+            </w:r>
           </w:p>
           <w:p>
             <w:pPr>
@@ -2111,48 +1745,7 @@
                 <w:bCs/>
                 <w:szCs w:val="20"/>
               </w:rPr>
-              <w:t xml:space="preserve">리눅스의 대표적인 </w:t>
-            </w:r>
-            <w:proofErr w:type="spellStart"/>
-            <w:r>
-              <w:rPr>
-                <w:rFonts w:hint="eastAsia"/>
-                <w:bCs/>
-                <w:szCs w:val="20"/>
-              </w:rPr>
-              <w:t>저널링</w:t>
-            </w:r>
-            <w:proofErr w:type="spellEnd"/>
-            <w:r>
-              <w:rPr>
-                <w:bCs/>
-                <w:szCs w:val="20"/>
-              </w:rPr>
-              <w:t>(</w:t>
-            </w:r>
-            <w:proofErr w:type="spellStart"/>
-            <w:r>
-              <w:rPr>
-                <w:bCs/>
-                <w:szCs w:val="20"/>
-              </w:rPr>
-              <w:t>jornaling</w:t>
-            </w:r>
-            <w:proofErr w:type="spellEnd"/>
-            <w:r>
-              <w:rPr>
-                <w:bCs/>
-                <w:szCs w:val="20"/>
-              </w:rPr>
-              <w:t>)</w:t>
-            </w:r>
-            <w:r>
-              <w:rPr>
-                <w:rFonts w:hint="eastAsia"/>
-                <w:bCs/>
-                <w:szCs w:val="20"/>
-              </w:rPr>
-              <w:t>을 지원하도록 확장된 파일 시스템</w:t>
+              <w:t>파일에 디스크 할당 시 물리적으로 연속적인 블록을 할당</w:t>
             </w:r>
           </w:p>
           <w:p>
@@ -2160,7 +1753,6 @@
               <w:pStyle w:val="a4"/>
               <w:ind w:leftChars="0" w:left="0"/>
               <w:rPr>
-                <w:rFonts w:hint="eastAsia"/>
                 <w:bCs/>
                 <w:szCs w:val="20"/>
               </w:rPr>
@@ -2171,120 +1763,7 @@
                 <w:bCs/>
                 <w:szCs w:val="20"/>
               </w:rPr>
-              <w:t>A</w:t>
-            </w:r>
-            <w:r>
-              <w:rPr>
-                <w:bCs/>
-                <w:szCs w:val="20"/>
-              </w:rPr>
-              <w:t>CL(Access Control List)</w:t>
-            </w:r>
-            <w:r>
-              <w:rPr>
-                <w:rFonts w:hint="eastAsia"/>
-                <w:bCs/>
-                <w:szCs w:val="20"/>
-              </w:rPr>
-              <w:t>을 통한 접근 제어 지원</w:t>
-            </w:r>
-          </w:p>
-        </w:tc>
-      </w:tr>
-      <w:tr>
-        <w:trPr>
-          <w:gridAfter w:val="1"/>
-          <w:wAfter w:w="720" w:type="dxa"/>
-        </w:trPr>
-        <w:tc>
-          <w:tcPr>
-            <w:tcW w:w="1638" w:type="dxa"/>
-            <w:tcBorders>
-              <w:top w:val="single" w:sz="4" w:space="0" w:color="auto"/>
-              <w:left w:val="single" w:sz="4" w:space="0" w:color="auto"/>
-              <w:bottom w:val="single" w:sz="4" w:space="0" w:color="auto"/>
-              <w:right w:val="single" w:sz="4" w:space="0" w:color="auto"/>
-            </w:tcBorders>
-            <w:hideMark/>
-          </w:tcPr>
-          <w:p>
-            <w:pPr>
-              <w:pStyle w:val="a4"/>
-              <w:ind w:leftChars="0" w:left="0"/>
-              <w:jc w:val="center"/>
-              <w:rPr>
-                <w:rFonts w:hint="eastAsia"/>
-                <w:b/>
-                <w:szCs w:val="20"/>
-              </w:rPr>
-            </w:pPr>
-            <w:r>
-              <w:rPr>
-                <w:rFonts w:hint="eastAsia"/>
-                <w:b/>
-                <w:szCs w:val="20"/>
-              </w:rPr>
-              <w:t>ext4</w:t>
-            </w:r>
-          </w:p>
-        </w:tc>
-        <w:tc>
-          <w:tcPr>
-            <w:tcW w:w="6978" w:type="dxa"/>
-            <w:gridSpan w:val="2"/>
-            <w:tcBorders>
-              <w:top w:val="single" w:sz="4" w:space="0" w:color="auto"/>
-              <w:left w:val="single" w:sz="4" w:space="0" w:color="auto"/>
-              <w:bottom w:val="single" w:sz="4" w:space="0" w:color="auto"/>
-              <w:right w:val="single" w:sz="4" w:space="0" w:color="auto"/>
-            </w:tcBorders>
-          </w:tcPr>
-          <w:p>
-            <w:pPr>
-              <w:pStyle w:val="a4"/>
-              <w:ind w:leftChars="0" w:left="0"/>
-              <w:rPr>
-                <w:bCs/>
-                <w:szCs w:val="20"/>
-              </w:rPr>
-            </w:pPr>
-            <w:r>
-              <w:rPr>
-                <w:rFonts w:hint="eastAsia"/>
-                <w:bCs/>
-                <w:szCs w:val="20"/>
-              </w:rPr>
-              <w:t>e</w:t>
-            </w:r>
-            <w:r>
-              <w:rPr>
-                <w:bCs/>
-                <w:szCs w:val="20"/>
-              </w:rPr>
-              <w:t xml:space="preserve">xt2 </w:t>
-            </w:r>
-            <w:r>
-              <w:rPr>
-                <w:rFonts w:hint="eastAsia"/>
-                <w:bCs/>
-                <w:szCs w:val="20"/>
-              </w:rPr>
-              <w:t xml:space="preserve">및 </w:t>
-            </w:r>
-            <w:r>
-              <w:rPr>
-                <w:bCs/>
-                <w:szCs w:val="20"/>
-              </w:rPr>
-              <w:t>ext3</w:t>
-            </w:r>
-            <w:r>
-              <w:rPr>
-                <w:rFonts w:hint="eastAsia"/>
-                <w:bCs/>
-                <w:szCs w:val="20"/>
-              </w:rPr>
-              <w:t>와 호환성이 있는 확장 버전</w:t>
+              <w:t>-파일 접근 속도 향상 및 단편화를 줄이도록 설계된 파일 시스템</w:t>
             </w:r>
           </w:p>
           <w:p>
@@ -2302,7 +1781,22 @@
                 <w:bCs/>
                 <w:szCs w:val="20"/>
               </w:rPr>
-              <w:t>파일에 디스크 할당 시 물리적으로 연속적인 블록을 할당</w:t>
+              <w:t>6</w:t>
+            </w:r>
+            <w:r>
+              <w:rPr>
+                <w:bCs/>
+                <w:szCs w:val="20"/>
+              </w:rPr>
+              <w:t>4</w:t>
+            </w:r>
+            <w:r>
+              <w:rPr>
+                <w:rFonts w:hint="eastAsia"/>
+                <w:bCs/>
+                <w:szCs w:val="20"/>
+              </w:rPr>
+              <w:t>비트 기억공간 제한을 없앰</w:t>
             </w:r>
           </w:p>
           <w:p>
@@ -2320,7 +1814,22 @@
                 <w:bCs/>
                 <w:szCs w:val="20"/>
               </w:rPr>
-              <w:t>-파일 접근 속도 향상 및 단편화를 줄이도록 설계된 파일 시스템</w:t>
+              <w:t>1</w:t>
+            </w:r>
+            <w:r>
+              <w:rPr>
+                <w:bCs/>
+                <w:szCs w:val="20"/>
+              </w:rPr>
+              <w:t>6TeraByte</w:t>
+            </w:r>
+            <w:r>
+              <w:rPr>
+                <w:rFonts w:hint="eastAsia"/>
+                <w:bCs/>
+                <w:szCs w:val="20"/>
+              </w:rPr>
+              <w:t>의 파일을 지원</w:t>
             </w:r>
           </w:p>
           <w:p>
@@ -2338,22 +1847,15 @@
                 <w:bCs/>
                 <w:szCs w:val="20"/>
               </w:rPr>
-              <w:t>6</w:t>
-            </w:r>
-            <w:r>
-              <w:rPr>
-                <w:bCs/>
-                <w:szCs w:val="20"/>
-              </w:rPr>
-              <w:t>4</w:t>
-            </w:r>
-            <w:r>
-              <w:rPr>
-                <w:rFonts w:hint="eastAsia"/>
-                <w:bCs/>
-                <w:szCs w:val="20"/>
-              </w:rPr>
-              <w:t>비트 기억공간 제한을 없앰</w:t>
+              <w:t xml:space="preserve">-파일 확장자는 </w:t>
+            </w:r>
+            <w:r>
+              <w:rPr>
+                <w:rFonts w:hint="eastAsia"/>
+                <w:bCs/>
+                <w:szCs w:val="20"/>
+              </w:rPr>
+              <w:t>필요 없으며 파일 특성을 알리기 위해 확장자 사용 가능</w:t>
             </w:r>
           </w:p>
           <w:p>
@@ -2371,22 +1873,22 @@
                 <w:bCs/>
                 <w:szCs w:val="20"/>
               </w:rPr>
-              <w:t>1</w:t>
-            </w:r>
-            <w:r>
-              <w:rPr>
-                <w:bCs/>
-                <w:szCs w:val="20"/>
-              </w:rPr>
-              <w:t>6TeraByte</w:t>
-            </w:r>
-            <w:r>
-              <w:rPr>
-                <w:rFonts w:hint="eastAsia"/>
-                <w:bCs/>
-                <w:szCs w:val="20"/>
-              </w:rPr>
-              <w:t>의 파일을 지원</w:t>
+              <w:t>-</w:t>
+            </w:r>
+            <w:r>
+              <w:rPr>
+                <w:bCs/>
+                <w:szCs w:val="20"/>
+              </w:rPr>
+              <w:t>‘.’</w:t>
+            </w:r>
+            <w:r>
+              <w:rPr>
+                <w:rFonts w:hint="eastAsia"/>
+                <w:bCs/>
+                <w:szCs w:val="20"/>
+              </w:rPr>
+              <w:t>으로 시작하는 파일은 숨겨진 파일</w:t>
             </w:r>
           </w:p>
           <w:p>
@@ -2400,66 +1902,6 @@
             </w:pPr>
             <w:r>
               <w:rPr>
-                <w:rFonts w:hint="eastAsia"/>
-                <w:bCs/>
-                <w:szCs w:val="20"/>
-              </w:rPr>
-              <w:t xml:space="preserve">-파일 확장자는 </w:t>
-            </w:r>
-            <w:r>
-              <w:rPr>
-                <w:rFonts w:hint="eastAsia"/>
-                <w:bCs/>
-                <w:szCs w:val="20"/>
-              </w:rPr>
-              <w:t>필요 없으며 파일 특성을 알리기 위해 확장자 사용 가능</w:t>
-            </w:r>
-          </w:p>
-          <w:p>
-            <w:pPr>
-              <w:pStyle w:val="a4"/>
-              <w:ind w:leftChars="0" w:left="0"/>
-              <w:rPr>
-                <w:bCs/>
-                <w:szCs w:val="20"/>
-              </w:rPr>
-            </w:pPr>
-            <w:r>
-              <w:rPr>
-                <w:rFonts w:hint="eastAsia"/>
-                <w:bCs/>
-                <w:szCs w:val="20"/>
-              </w:rPr>
-              <w:t>-</w:t>
-            </w:r>
-            <w:r>
-              <w:rPr>
-                <w:bCs/>
-                <w:szCs w:val="20"/>
-              </w:rPr>
-              <w:t>‘.’</w:t>
-            </w:r>
-            <w:r>
-              <w:rPr>
-                <w:rFonts w:hint="eastAsia"/>
-                <w:bCs/>
-                <w:szCs w:val="20"/>
-              </w:rPr>
-              <w:t>으로 시작하는 파일은 숨겨진 파일</w:t>
-            </w:r>
-          </w:p>
-          <w:p>
-            <w:pPr>
-              <w:pStyle w:val="a4"/>
-              <w:ind w:leftChars="0" w:left="0"/>
-              <w:rPr>
-                <w:rFonts w:hint="eastAsia"/>
-                <w:bCs/>
-                <w:szCs w:val="20"/>
-              </w:rPr>
-            </w:pPr>
-            <w:r>
-              <w:rPr>
                 <w:bCs/>
                 <w:szCs w:val="20"/>
               </w:rPr>
@@ -2473,21 +1915,12 @@
               </w:rPr>
               <w:t xml:space="preserve">은 현재 디렉터리, </w:t>
             </w:r>
-            <w:proofErr w:type="gramStart"/>
-            <w:r>
-              <w:rPr>
-                <w:bCs/>
-                <w:szCs w:val="20"/>
-              </w:rPr>
-              <w:t>‘..</w:t>
-            </w:r>
-            <w:proofErr w:type="gramEnd"/>
-            <w:r>
-              <w:rPr>
-                <w:bCs/>
-                <w:szCs w:val="20"/>
-              </w:rPr>
-              <w:t>‘</w:t>
+            <w:r>
+              <w:rPr>
+                <w:bCs/>
+                <w:szCs w:val="20"/>
+              </w:rPr>
+              <w:t>‘..‘</w:t>
             </w:r>
             <w:r>
               <w:rPr>
@@ -2577,7 +2010,6 @@
               <w:ind w:leftChars="0" w:left="0"/>
               <w:jc w:val="center"/>
               <w:rPr>
-                <w:rFonts w:hint="eastAsia"/>
                 <w:b/>
                 <w:szCs w:val="20"/>
               </w:rPr>
@@ -2607,7 +2039,6 @@
               <w:ind w:leftChars="0" w:left="0"/>
               <w:jc w:val="center"/>
               <w:rPr>
-                <w:rFonts w:hint="eastAsia"/>
                 <w:b/>
                 <w:szCs w:val="20"/>
               </w:rPr>
@@ -2637,7 +2068,6 @@
               <w:ind w:leftChars="0" w:left="0"/>
               <w:jc w:val="center"/>
               <w:rPr>
-                <w:rFonts w:hint="eastAsia"/>
                 <w:b/>
                 <w:szCs w:val="20"/>
               </w:rPr>
@@ -2669,39 +2099,18 @@
               <w:ind w:leftChars="0" w:left="0"/>
               <w:jc w:val="center"/>
               <w:rPr>
-                <w:rFonts w:hint="eastAsia"/>
                 <w:b/>
                 <w:szCs w:val="20"/>
               </w:rPr>
             </w:pPr>
-            <w:proofErr w:type="spellStart"/>
             <w:r>
               <w:rPr>
                 <w:rFonts w:hint="eastAsia"/>
                 <w:b/>
                 <w:szCs w:val="20"/>
               </w:rPr>
-              <w:t>개발년도</w:t>
-            </w:r>
-            <w:proofErr w:type="spellEnd"/>
-            <w:r>
-              <w:rPr>
-                <w:rFonts w:hint="eastAsia"/>
-                <w:b/>
-                <w:szCs w:val="20"/>
-              </w:rPr>
-              <w:t>/</w:t>
-            </w:r>
-            <w:proofErr w:type="spellStart"/>
-            <w:r>
-              <w:rPr>
-                <w:rFonts w:hint="eastAsia"/>
-                <w:b/>
-                <w:szCs w:val="20"/>
-              </w:rPr>
-              <w:t>커널버전</w:t>
-            </w:r>
-            <w:proofErr w:type="spellEnd"/>
+              <w:t>개발년도/커널버전</w:t>
+            </w:r>
           </w:p>
         </w:tc>
         <w:tc>
@@ -2719,7 +2128,6 @@
               <w:pStyle w:val="a4"/>
               <w:ind w:leftChars="0" w:left="0"/>
               <w:rPr>
-                <w:rFonts w:hint="eastAsia"/>
                 <w:bCs/>
                 <w:szCs w:val="20"/>
               </w:rPr>
@@ -2764,7 +2172,6 @@
               <w:pStyle w:val="a4"/>
               <w:ind w:leftChars="0" w:left="0"/>
               <w:rPr>
-                <w:rFonts w:hint="eastAsia"/>
                 <w:bCs/>
                 <w:szCs w:val="20"/>
               </w:rPr>
@@ -2856,7 +2263,6 @@
               <w:pStyle w:val="a4"/>
               <w:ind w:leftChars="0" w:left="0"/>
               <w:rPr>
-                <w:rFonts w:hint="eastAsia"/>
                 <w:bCs/>
                 <w:szCs w:val="20"/>
               </w:rPr>
@@ -2911,7 +2317,6 @@
               <w:ind w:leftChars="0" w:left="0"/>
               <w:jc w:val="center"/>
               <w:rPr>
-                <w:rFonts w:hint="eastAsia"/>
                 <w:b/>
                 <w:szCs w:val="20"/>
               </w:rPr>
@@ -2941,7 +2346,6 @@
               <w:pStyle w:val="a4"/>
               <w:ind w:leftChars="0" w:left="0"/>
               <w:rPr>
-                <w:rFonts w:hint="eastAsia"/>
                 <w:bCs/>
                 <w:szCs w:val="20"/>
               </w:rPr>
@@ -2978,7 +2382,6 @@
               <w:pStyle w:val="a4"/>
               <w:ind w:leftChars="0" w:left="0"/>
               <w:rPr>
-                <w:rFonts w:hint="eastAsia"/>
                 <w:bCs/>
                 <w:szCs w:val="20"/>
               </w:rPr>
@@ -3015,7 +2418,6 @@
               <w:pStyle w:val="a4"/>
               <w:ind w:leftChars="0" w:left="0"/>
               <w:rPr>
-                <w:rFonts w:hint="eastAsia"/>
                 <w:bCs/>
                 <w:szCs w:val="20"/>
               </w:rPr>
@@ -3055,7 +2457,6 @@
               <w:ind w:leftChars="0" w:left="0"/>
               <w:jc w:val="center"/>
               <w:rPr>
-                <w:rFonts w:hint="eastAsia"/>
                 <w:b/>
                 <w:szCs w:val="20"/>
               </w:rPr>
@@ -3085,7 +2486,6 @@
               <w:pStyle w:val="a4"/>
               <w:ind w:leftChars="0" w:left="0"/>
               <w:rPr>
-                <w:rFonts w:hint="eastAsia"/>
                 <w:bCs/>
                 <w:szCs w:val="20"/>
               </w:rPr>
@@ -3122,7 +2522,6 @@
               <w:pStyle w:val="a4"/>
               <w:ind w:leftChars="0" w:left="0"/>
               <w:rPr>
-                <w:rFonts w:hint="eastAsia"/>
                 <w:bCs/>
                 <w:szCs w:val="20"/>
               </w:rPr>
@@ -3159,7 +2558,6 @@
               <w:pStyle w:val="a4"/>
               <w:ind w:leftChars="0" w:left="0"/>
               <w:rPr>
-                <w:rFonts w:hint="eastAsia"/>
                 <w:bCs/>
                 <w:szCs w:val="20"/>
               </w:rPr>
@@ -3199,7 +2597,6 @@
               <w:ind w:leftChars="0" w:left="0"/>
               <w:jc w:val="center"/>
               <w:rPr>
-                <w:rFonts w:hint="eastAsia"/>
                 <w:b/>
                 <w:szCs w:val="20"/>
               </w:rPr>
@@ -3229,28 +2626,17 @@
               <w:pStyle w:val="a4"/>
               <w:ind w:leftChars="0" w:left="0"/>
               <w:rPr>
-                <w:rFonts w:hint="eastAsia"/>
                 <w:bCs/>
                 <w:szCs w:val="20"/>
               </w:rPr>
             </w:pPr>
-            <w:proofErr w:type="spellStart"/>
-            <w:r>
-              <w:rPr>
-                <w:rFonts w:hint="eastAsia"/>
-                <w:bCs/>
-                <w:szCs w:val="20"/>
-              </w:rPr>
-              <w:t>저널링</w:t>
-            </w:r>
-            <w:proofErr w:type="spellEnd"/>
-            <w:r>
-              <w:rPr>
-                <w:rFonts w:hint="eastAsia"/>
-                <w:bCs/>
-                <w:szCs w:val="20"/>
-              </w:rPr>
-              <w:t xml:space="preserve"> 기능 없음</w:t>
+            <w:r>
+              <w:rPr>
+                <w:rFonts w:hint="eastAsia"/>
+                <w:bCs/>
+                <w:szCs w:val="20"/>
+              </w:rPr>
+              <w:t>저널링 기능 없음</w:t>
             </w:r>
           </w:p>
         </w:tc>
@@ -3269,28 +2655,17 @@
               <w:pStyle w:val="a4"/>
               <w:ind w:leftChars="0" w:left="0"/>
               <w:rPr>
-                <w:rFonts w:hint="eastAsia"/>
                 <w:bCs/>
                 <w:szCs w:val="20"/>
               </w:rPr>
             </w:pPr>
-            <w:proofErr w:type="spellStart"/>
-            <w:r>
-              <w:rPr>
-                <w:rFonts w:hint="eastAsia"/>
-                <w:bCs/>
-                <w:szCs w:val="20"/>
-              </w:rPr>
-              <w:t>저널링</w:t>
-            </w:r>
-            <w:proofErr w:type="spellEnd"/>
-            <w:r>
-              <w:rPr>
-                <w:rFonts w:hint="eastAsia"/>
-                <w:bCs/>
-                <w:szCs w:val="20"/>
-              </w:rPr>
-              <w:t xml:space="preserve"> 기능 포함</w:t>
+            <w:r>
+              <w:rPr>
+                <w:rFonts w:hint="eastAsia"/>
+                <w:bCs/>
+                <w:szCs w:val="20"/>
+              </w:rPr>
+              <w:t>저널링 기능 포함</w:t>
             </w:r>
           </w:p>
         </w:tc>
@@ -3309,7 +2684,6 @@
               <w:pStyle w:val="a4"/>
               <w:ind w:leftChars="0" w:left="0"/>
               <w:rPr>
-                <w:rFonts w:hint="eastAsia"/>
                 <w:bCs/>
                 <w:szCs w:val="20"/>
               </w:rPr>
@@ -3339,23 +2713,13 @@
           <w:szCs w:val="20"/>
         </w:rPr>
       </w:pPr>
-      <w:proofErr w:type="spellStart"/>
       <w:r>
         <w:rPr>
           <w:rFonts w:hint="eastAsia"/>
           <w:bCs/>
           <w:szCs w:val="20"/>
         </w:rPr>
-        <w:t>저널링</w:t>
-      </w:r>
-      <w:proofErr w:type="spellEnd"/>
-      <w:r>
-        <w:rPr>
-          <w:rFonts w:hint="eastAsia"/>
-          <w:bCs/>
-          <w:szCs w:val="20"/>
-        </w:rPr>
-        <w:t xml:space="preserve"> 파일 시스템</w:t>
+        <w:t>저널링 파일 시스템</w:t>
       </w:r>
     </w:p>
     <w:p>
@@ -3414,25 +2778,7 @@
           <w:bCs/>
           <w:szCs w:val="20"/>
         </w:rPr>
-        <w:t xml:space="preserve">데이터를 디스크에 쓰기 전에 로그에 데이터를 남겨 시스템의 비정상적인 </w:t>
-      </w:r>
-      <w:proofErr w:type="spellStart"/>
-      <w:r>
-        <w:rPr>
-          <w:rFonts w:hint="eastAsia"/>
-          <w:bCs/>
-          <w:szCs w:val="20"/>
-        </w:rPr>
-        <w:t>셧다운에도</w:t>
-      </w:r>
-      <w:proofErr w:type="spellEnd"/>
-      <w:r>
-        <w:rPr>
-          <w:rFonts w:hint="eastAsia"/>
-          <w:bCs/>
-          <w:szCs w:val="20"/>
-        </w:rPr>
-        <w:t xml:space="preserve"> 로그를 사용해 빠르고 안정적인 복구 기능을 제공하는 기술이다.</w:t>
+        <w:t>데이터를 디스크에 쓰기 전에 로그에 데이터를 남겨 시스템의 비정상적인 셧다운에도 로그를 사용해 빠르고 안정적인 복구 기능을 제공하는 기술이다.</w:t>
       </w:r>
     </w:p>
     <w:p>
@@ -3493,7 +2839,6 @@
         </w:rPr>
         <w:t xml:space="preserve">저널 기능이 없는 경우 시스템을 복구하기 위해서 </w:t>
       </w:r>
-      <w:proofErr w:type="spellStart"/>
       <w:r>
         <w:rPr>
           <w:bCs/>
@@ -3501,7 +2846,6 @@
         </w:rPr>
         <w:t>fsck</w:t>
       </w:r>
-      <w:proofErr w:type="spellEnd"/>
       <w:r>
         <w:rPr>
           <w:rFonts w:hint="eastAsia"/>
@@ -3532,23 +2876,13 @@
         </w:rPr>
         <w:t xml:space="preserve"> </w:t>
       </w:r>
-      <w:proofErr w:type="spellStart"/>
       <w:r>
         <w:rPr>
           <w:rFonts w:hint="eastAsia"/>
           <w:bCs/>
           <w:szCs w:val="20"/>
         </w:rPr>
-        <w:t>아이노드</w:t>
-      </w:r>
-      <w:proofErr w:type="spellEnd"/>
-      <w:r>
-        <w:rPr>
-          <w:rFonts w:hint="eastAsia"/>
-          <w:bCs/>
-          <w:szCs w:val="20"/>
-        </w:rPr>
-        <w:t xml:space="preserve"> 등을 모두 검사해야 하기 때문에 시간이 오래 걸린다.</w:t>
+        <w:t>아이노드 등을 모두 검사해야 하기 때문에 시간이 오래 걸린다.</w:t>
       </w:r>
     </w:p>
     <w:p>
@@ -3663,28 +2997,17 @@
         </w:numPr>
         <w:ind w:leftChars="0"/>
         <w:rPr>
+          <w:bCs/>
+          <w:szCs w:val="20"/>
+        </w:rPr>
+      </w:pPr>
+      <w:r>
+        <w:rPr>
           <w:rFonts w:hint="eastAsia"/>
           <w:bCs/>
           <w:szCs w:val="20"/>
         </w:rPr>
-      </w:pPr>
-      <w:proofErr w:type="spellStart"/>
-      <w:r>
-        <w:rPr>
-          <w:rFonts w:hint="eastAsia"/>
-          <w:bCs/>
-          <w:szCs w:val="20"/>
-        </w:rPr>
-        <w:t>저널링</w:t>
-      </w:r>
-      <w:proofErr w:type="spellEnd"/>
-      <w:r>
-        <w:rPr>
-          <w:rFonts w:hint="eastAsia"/>
-          <w:bCs/>
-          <w:szCs w:val="20"/>
-        </w:rPr>
-        <w:t xml:space="preserve"> 기술이 적용된 파일 시스템</w:t>
+        <w:t>저널링 기술이 적용된 파일 시스템</w:t>
       </w:r>
       <w:r>
         <w:rPr>
@@ -3699,33 +3022,8 @@
           <w:bCs/>
           <w:szCs w:val="20"/>
         </w:rPr>
-        <w:t xml:space="preserve"> JFS, </w:t>
+        <w:t xml:space="preserve"> JFS, xfs, ResierFS</w:t>
       </w:r>
-      <w:proofErr w:type="spellStart"/>
-      <w:r>
-        <w:rPr>
-          <w:bCs/>
-          <w:szCs w:val="20"/>
-        </w:rPr>
-        <w:t>xfs</w:t>
-      </w:r>
-      <w:proofErr w:type="spellEnd"/>
-      <w:r>
-        <w:rPr>
-          <w:bCs/>
-          <w:szCs w:val="20"/>
-        </w:rPr>
-        <w:t xml:space="preserve">, </w:t>
-      </w:r>
-      <w:proofErr w:type="spellStart"/>
-      <w:r>
-        <w:rPr>
-          <w:bCs/>
-          <w:szCs w:val="20"/>
-        </w:rPr>
-        <w:t>ResierFS</w:t>
-      </w:r>
-      <w:proofErr w:type="spellEnd"/>
     </w:p>
     <w:p>
       <w:pPr>
@@ -3908,16 +3206,7 @@
           <w:bCs/>
           <w:szCs w:val="20"/>
         </w:rPr>
-        <w:t xml:space="preserve">와 </w:t>
-      </w:r>
-      <w:proofErr w:type="spellStart"/>
-      <w:r>
-        <w:rPr>
-          <w:rFonts w:hint="eastAsia"/>
-          <w:bCs/>
-          <w:szCs w:val="20"/>
-        </w:rPr>
-        <w:t>u</w:t>
+        <w:t>와 u</w:t>
       </w:r>
       <w:r>
         <w:rPr>
@@ -3926,7 +3215,6 @@
         </w:rPr>
         <w:t>mount</w:t>
       </w:r>
-      <w:proofErr w:type="spellEnd"/>
     </w:p>
     <w:p>
       <w:pPr>
@@ -3999,43 +3287,7 @@
           <w:bCs/>
           <w:szCs w:val="20"/>
         </w:rPr>
-        <w:t xml:space="preserve">가 많지 않으므로 시스템 부팅 후에 수동으로 </w:t>
-      </w:r>
-      <w:proofErr w:type="spellStart"/>
-      <w:r>
-        <w:rPr>
-          <w:rFonts w:hint="eastAsia"/>
-          <w:bCs/>
-          <w:szCs w:val="20"/>
-        </w:rPr>
-        <w:t>마운트해서</w:t>
-      </w:r>
-      <w:proofErr w:type="spellEnd"/>
-      <w:r>
-        <w:rPr>
-          <w:rFonts w:hint="eastAsia"/>
-          <w:bCs/>
-          <w:szCs w:val="20"/>
-        </w:rPr>
-        <w:t xml:space="preserve"> 사용을 하고 사용이 끝난 후에는 </w:t>
-      </w:r>
-      <w:proofErr w:type="spellStart"/>
-      <w:r>
-        <w:rPr>
-          <w:rFonts w:hint="eastAsia"/>
-          <w:bCs/>
-          <w:szCs w:val="20"/>
-        </w:rPr>
-        <w:t>언마운트를</w:t>
-      </w:r>
-      <w:proofErr w:type="spellEnd"/>
-      <w:r>
-        <w:rPr>
-          <w:rFonts w:hint="eastAsia"/>
-          <w:bCs/>
-          <w:szCs w:val="20"/>
-        </w:rPr>
-        <w:t xml:space="preserve"> 시킨다</w:t>
+        <w:t>가 많지 않으므로 시스템 부팅 후에 수동으로 마운트해서 사용을 하고 사용이 끝난 후에는 언마운트를 시킨다</w:t>
       </w:r>
       <w:r>
         <w:rPr>
@@ -4187,7 +3439,6 @@
               <w:ind w:leftChars="0" w:left="0"/>
               <w:jc w:val="center"/>
               <w:rPr>
-                <w:rFonts w:hint="eastAsia"/>
                 <w:b/>
                 <w:szCs w:val="20"/>
               </w:rPr>
@@ -4212,7 +3463,6 @@
               <w:ind w:leftChars="0" w:left="0"/>
               <w:jc w:val="center"/>
               <w:rPr>
-                <w:rFonts w:hint="eastAsia"/>
                 <w:b/>
                 <w:szCs w:val="20"/>
               </w:rPr>
@@ -4240,7 +3490,6 @@
               <w:ind w:leftChars="0" w:left="0"/>
               <w:jc w:val="center"/>
               <w:rPr>
-                <w:rFonts w:hint="eastAsia"/>
                 <w:b/>
                 <w:szCs w:val="20"/>
               </w:rPr>
@@ -4271,7 +3520,6 @@
               <w:pStyle w:val="a4"/>
               <w:ind w:leftChars="0" w:left="0"/>
               <w:rPr>
-                <w:rFonts w:hint="eastAsia"/>
                 <w:bCs/>
                 <w:szCs w:val="20"/>
               </w:rPr>
@@ -4284,31 +3532,13 @@
               </w:rPr>
               <w:t>/</w:t>
             </w:r>
-            <w:proofErr w:type="spellStart"/>
-            <w:r>
-              <w:rPr>
-                <w:bCs/>
-                <w:szCs w:val="20"/>
-              </w:rPr>
-              <w:t>etc</w:t>
-            </w:r>
-            <w:proofErr w:type="spellEnd"/>
-            <w:r>
-              <w:rPr>
-                <w:bCs/>
-                <w:szCs w:val="20"/>
-              </w:rPr>
-              <w:t>/</w:t>
-            </w:r>
-            <w:proofErr w:type="spellStart"/>
-            <w:r>
-              <w:rPr>
-                <w:bCs/>
-                <w:szCs w:val="20"/>
-              </w:rPr>
-              <w:t>fstab</w:t>
-            </w:r>
-            <w:proofErr w:type="spellEnd"/>
+            <w:r>
+              <w:rPr>
+                <w:bCs/>
+                <w:szCs w:val="20"/>
+              </w:rPr>
+              <w:t>etc/fstab</w:t>
+            </w:r>
             <w:r>
               <w:rPr>
                 <w:rFonts w:hint="eastAsia"/>
@@ -4332,7 +3562,6 @@
               <w:ind w:leftChars="0" w:left="0"/>
               <w:jc w:val="center"/>
               <w:rPr>
-                <w:rFonts w:hint="eastAsia"/>
                 <w:b/>
                 <w:szCs w:val="20"/>
               </w:rPr>
@@ -4363,7 +3592,6 @@
               <w:pStyle w:val="a4"/>
               <w:ind w:leftChars="0" w:left="0"/>
               <w:rPr>
-                <w:rFonts w:hint="eastAsia"/>
                 <w:bCs/>
                 <w:szCs w:val="20"/>
               </w:rPr>
@@ -4374,47 +3602,14 @@
                 <w:bCs/>
                 <w:szCs w:val="20"/>
               </w:rPr>
-              <w:t>/</w:t>
-            </w:r>
-            <w:proofErr w:type="spellStart"/>
-            <w:r>
-              <w:rPr>
-                <w:rFonts w:hint="eastAsia"/>
-                <w:bCs/>
-                <w:szCs w:val="20"/>
-              </w:rPr>
-              <w:t>e</w:t>
-            </w:r>
-            <w:r>
-              <w:rPr>
-                <w:bCs/>
-                <w:szCs w:val="20"/>
-              </w:rPr>
-              <w:t>tc</w:t>
-            </w:r>
-            <w:proofErr w:type="spellEnd"/>
-            <w:r>
-              <w:rPr>
-                <w:bCs/>
-                <w:szCs w:val="20"/>
-              </w:rPr>
-              <w:t>/</w:t>
-            </w:r>
-            <w:proofErr w:type="spellStart"/>
-            <w:r>
-              <w:rPr>
-                <w:bCs/>
-                <w:szCs w:val="20"/>
-              </w:rPr>
-              <w:t>mtab</w:t>
-            </w:r>
-            <w:proofErr w:type="spellEnd"/>
-            <w:r>
-              <w:rPr>
-                <w:bCs/>
-                <w:szCs w:val="20"/>
-              </w:rPr>
-              <w:t xml:space="preserve"> </w:t>
+              <w:t>/e</w:t>
+            </w:r>
+            <w:r>
+              <w:rPr>
+                <w:bCs/>
+                <w:szCs w:val="20"/>
+              </w:rPr>
+              <w:t xml:space="preserve">tc/mtab </w:t>
             </w:r>
             <w:r>
               <w:rPr>
@@ -4439,7 +3634,6 @@
               <w:ind w:leftChars="0" w:left="0"/>
               <w:jc w:val="center"/>
               <w:rPr>
-                <w:rFonts w:hint="eastAsia"/>
                 <w:b/>
                 <w:szCs w:val="20"/>
               </w:rPr>
@@ -4470,7 +3664,6 @@
               <w:pStyle w:val="a4"/>
               <w:ind w:leftChars="0" w:left="0"/>
               <w:rPr>
-                <w:rFonts w:hint="eastAsia"/>
                 <w:bCs/>
                 <w:szCs w:val="20"/>
               </w:rPr>
@@ -4481,25 +3674,7 @@
                 <w:bCs/>
                 <w:szCs w:val="20"/>
               </w:rPr>
-              <w:t xml:space="preserve">실제 </w:t>
-            </w:r>
-            <w:proofErr w:type="spellStart"/>
-            <w:r>
-              <w:rPr>
-                <w:rFonts w:hint="eastAsia"/>
-                <w:bCs/>
-                <w:szCs w:val="20"/>
-              </w:rPr>
-              <w:t>마운트하는</w:t>
-            </w:r>
-            <w:proofErr w:type="spellEnd"/>
-            <w:r>
-              <w:rPr>
-                <w:rFonts w:hint="eastAsia"/>
-                <w:bCs/>
-                <w:szCs w:val="20"/>
-              </w:rPr>
-              <w:t xml:space="preserve"> 것이 아니라 마운트가 가능한지를 테스트</w:t>
+              <w:t>실제 마운트하는 것이 아니라 마운트가 가능한지를 테스트</w:t>
             </w:r>
           </w:p>
         </w:tc>
@@ -4515,7 +3690,6 @@
               <w:ind w:leftChars="0" w:left="0"/>
               <w:jc w:val="center"/>
               <w:rPr>
-                <w:rFonts w:hint="eastAsia"/>
                 <w:b/>
                 <w:szCs w:val="20"/>
               </w:rPr>
@@ -4540,7 +3714,6 @@
               <w:ind w:leftChars="0" w:left="0"/>
               <w:jc w:val="center"/>
               <w:rPr>
-                <w:rFonts w:hint="eastAsia"/>
                 <w:b/>
                 <w:szCs w:val="20"/>
               </w:rPr>
@@ -4568,21 +3741,12 @@
                 <w:szCs w:val="20"/>
               </w:rPr>
             </w:pPr>
-            <w:proofErr w:type="spellStart"/>
-            <w:r>
-              <w:rPr>
-                <w:bCs/>
-                <w:szCs w:val="20"/>
-              </w:rPr>
-              <w:t>vfat</w:t>
-            </w:r>
-            <w:proofErr w:type="spellEnd"/>
-            <w:r>
-              <w:rPr>
-                <w:bCs/>
-                <w:szCs w:val="20"/>
-              </w:rPr>
-              <w:t xml:space="preserve">: </w:t>
+            <w:r>
+              <w:rPr>
+                <w:bCs/>
+                <w:szCs w:val="20"/>
+              </w:rPr>
+              <w:t xml:space="preserve">vfat: </w:t>
             </w:r>
             <w:r>
               <w:rPr>
@@ -4713,7 +3877,6 @@
                 <w:szCs w:val="20"/>
               </w:rPr>
             </w:pPr>
-            <w:proofErr w:type="spellStart"/>
             <w:r>
               <w:rPr>
                 <w:rFonts w:hint="eastAsia"/>
@@ -4727,33 +3890,15 @@
                 <w:bCs/>
                 <w:szCs w:val="20"/>
               </w:rPr>
-              <w:t>mbfs</w:t>
-            </w:r>
-            <w:proofErr w:type="spellEnd"/>
-            <w:r>
-              <w:rPr>
-                <w:bCs/>
-                <w:szCs w:val="20"/>
-              </w:rPr>
-              <w:t xml:space="preserve">: </w:t>
-            </w:r>
-            <w:proofErr w:type="spellStart"/>
-            <w:r>
-              <w:rPr>
-                <w:rFonts w:hint="eastAsia"/>
-                <w:bCs/>
-                <w:szCs w:val="20"/>
-              </w:rPr>
-              <w:t>삼파</w:t>
-            </w:r>
-            <w:proofErr w:type="spellEnd"/>
-            <w:r>
-              <w:rPr>
-                <w:rFonts w:hint="eastAsia"/>
-                <w:bCs/>
-                <w:szCs w:val="20"/>
-              </w:rPr>
-              <w:t xml:space="preserve"> 파일 시스템 마운트</w:t>
+              <w:t xml:space="preserve">mbfs: </w:t>
+            </w:r>
+            <w:r>
+              <w:rPr>
+                <w:rFonts w:hint="eastAsia"/>
+                <w:bCs/>
+                <w:szCs w:val="20"/>
+              </w:rPr>
+              <w:t>삼파 파일 시스템 마운트</w:t>
             </w:r>
           </w:p>
           <w:p>
@@ -4761,12 +3906,10 @@
               <w:pStyle w:val="a4"/>
               <w:ind w:leftChars="0" w:left="0"/>
               <w:rPr>
-                <w:rFonts w:hint="eastAsia"/>
                 <w:bCs/>
                 <w:szCs w:val="20"/>
               </w:rPr>
             </w:pPr>
-            <w:proofErr w:type="spellStart"/>
             <w:r>
               <w:rPr>
                 <w:rFonts w:hint="eastAsia"/>
@@ -4780,15 +3923,7 @@
                 <w:bCs/>
                 <w:szCs w:val="20"/>
               </w:rPr>
-              <w:t>fs</w:t>
-            </w:r>
-            <w:proofErr w:type="spellEnd"/>
-            <w:r>
-              <w:rPr>
-                <w:bCs/>
-                <w:szCs w:val="20"/>
-              </w:rPr>
-              <w:t xml:space="preserve">: </w:t>
+              <w:t xml:space="preserve">fs: </w:t>
             </w:r>
             <w:r>
               <w:rPr>
@@ -4812,7 +3947,6 @@
               <w:ind w:leftChars="0" w:left="0"/>
               <w:jc w:val="center"/>
               <w:rPr>
-                <w:rFonts w:hint="eastAsia"/>
                 <w:b/>
                 <w:szCs w:val="20"/>
               </w:rPr>
@@ -4844,7 +3978,6 @@
               <w:ind w:leftChars="0" w:left="0"/>
               <w:jc w:val="center"/>
               <w:rPr>
-                <w:rFonts w:hint="eastAsia"/>
                 <w:b/>
                 <w:szCs w:val="20"/>
               </w:rPr>
@@ -4872,7 +4005,6 @@
                 <w:szCs w:val="20"/>
               </w:rPr>
             </w:pPr>
-            <w:proofErr w:type="spellStart"/>
             <w:r>
               <w:rPr>
                 <w:rFonts w:hint="eastAsia"/>
@@ -4886,15 +4018,7 @@
                 <w:bCs/>
                 <w:szCs w:val="20"/>
               </w:rPr>
-              <w:t>o</w:t>
-            </w:r>
-            <w:proofErr w:type="spellEnd"/>
-            <w:r>
-              <w:rPr>
-                <w:bCs/>
-                <w:szCs w:val="20"/>
-              </w:rPr>
-              <w:t xml:space="preserve">: </w:t>
+              <w:t xml:space="preserve">o: </w:t>
             </w:r>
             <w:r>
               <w:rPr>
@@ -4914,7 +4038,6 @@
                 <w:szCs w:val="20"/>
               </w:rPr>
             </w:pPr>
-            <w:proofErr w:type="spellStart"/>
             <w:r>
               <w:rPr>
                 <w:rFonts w:hint="eastAsia"/>
@@ -4928,15 +4051,7 @@
                 <w:bCs/>
                 <w:szCs w:val="20"/>
               </w:rPr>
-              <w:t>w</w:t>
-            </w:r>
-            <w:proofErr w:type="spellEnd"/>
-            <w:r>
-              <w:rPr>
-                <w:bCs/>
-                <w:szCs w:val="20"/>
-              </w:rPr>
-              <w:t xml:space="preserve">: </w:t>
+              <w:t xml:space="preserve">w: </w:t>
             </w:r>
             <w:r>
               <w:rPr>
@@ -5019,7 +4134,6 @@
                 <w:szCs w:val="20"/>
               </w:rPr>
             </w:pPr>
-            <w:proofErr w:type="spellStart"/>
             <w:r>
               <w:rPr>
                 <w:rFonts w:hint="eastAsia"/>
@@ -5033,34 +4147,16 @@
                 <w:bCs/>
                 <w:szCs w:val="20"/>
               </w:rPr>
-              <w:t>emout</w:t>
-            </w:r>
-            <w:proofErr w:type="spellEnd"/>
-            <w:r>
-              <w:rPr>
-                <w:bCs/>
-                <w:szCs w:val="20"/>
-              </w:rPr>
-              <w:t xml:space="preserve">: </w:t>
-            </w:r>
-            <w:r>
-              <w:rPr>
-                <w:rFonts w:hint="eastAsia"/>
-                <w:bCs/>
-                <w:szCs w:val="20"/>
-              </w:rPr>
-              <w:t xml:space="preserve">파티션을 </w:t>
-            </w:r>
-            <w:proofErr w:type="spellStart"/>
-            <w:r>
-              <w:rPr>
-                <w:rFonts w:hint="eastAsia"/>
-                <w:bCs/>
-                <w:szCs w:val="20"/>
-              </w:rPr>
-              <w:t>재마운트</w:t>
-            </w:r>
-            <w:proofErr w:type="spellEnd"/>
+              <w:t xml:space="preserve">emout: </w:t>
+            </w:r>
+            <w:r>
+              <w:rPr>
+                <w:rFonts w:hint="eastAsia"/>
+                <w:bCs/>
+                <w:szCs w:val="20"/>
+              </w:rPr>
+              <w:t>파티션을 재마운트</w:t>
+            </w:r>
           </w:p>
           <w:p>
             <w:pPr>
@@ -5071,7 +4167,6 @@
                 <w:szCs w:val="20"/>
               </w:rPr>
             </w:pPr>
-            <w:proofErr w:type="spellStart"/>
             <w:r>
               <w:rPr>
                 <w:rFonts w:hint="eastAsia"/>
@@ -5085,15 +4180,7 @@
                 <w:bCs/>
                 <w:szCs w:val="20"/>
               </w:rPr>
-              <w:t>oatime</w:t>
-            </w:r>
-            <w:proofErr w:type="spellEnd"/>
-            <w:r>
-              <w:rPr>
-                <w:bCs/>
-                <w:szCs w:val="20"/>
-              </w:rPr>
-              <w:t xml:space="preserve">: </w:t>
+              <w:t xml:space="preserve">oatime: </w:t>
             </w:r>
             <w:r>
               <w:rPr>
@@ -5157,7 +4244,6 @@
               <w:pStyle w:val="a4"/>
               <w:ind w:leftChars="0" w:left="0"/>
               <w:rPr>
-                <w:rFonts w:hint="eastAsia"/>
                 <w:bCs/>
                 <w:szCs w:val="20"/>
               </w:rPr>
@@ -5216,58 +4302,15 @@
           <w:bCs/>
           <w:szCs w:val="20"/>
         </w:rPr>
-        <w:t>/</w:t>
+        <w:t>/etc/mtab</w:t>
       </w:r>
-      <w:proofErr w:type="spellStart"/>
       <w:r>
         <w:rPr>
-          <w:bCs/>
-          <w:szCs w:val="20"/>
-        </w:rPr>
-        <w:t>etc</w:t>
-      </w:r>
-      <w:proofErr w:type="spellEnd"/>
-      <w:r>
-        <w:rPr>
-          <w:bCs/>
-          <w:szCs w:val="20"/>
-        </w:rPr>
-        <w:t>/</w:t>
-      </w:r>
-      <w:proofErr w:type="spellStart"/>
-      <w:r>
-        <w:rPr>
-          <w:bCs/>
-          <w:szCs w:val="20"/>
-        </w:rPr>
-        <w:t>mtab</w:t>
-      </w:r>
-      <w:proofErr w:type="spellEnd"/>
-      <w:r>
-        <w:rPr>
           <w:rFonts w:hint="eastAsia"/>
           <w:bCs/>
           <w:szCs w:val="20"/>
         </w:rPr>
-        <w:t xml:space="preserve">은 현재 </w:t>
-      </w:r>
-      <w:proofErr w:type="spellStart"/>
-      <w:r>
-        <w:rPr>
-          <w:rFonts w:hint="eastAsia"/>
-          <w:bCs/>
-          <w:szCs w:val="20"/>
-        </w:rPr>
-        <w:t>마운트된</w:t>
-      </w:r>
-      <w:proofErr w:type="spellEnd"/>
-      <w:r>
-        <w:rPr>
-          <w:rFonts w:hint="eastAsia"/>
-          <w:bCs/>
-          <w:szCs w:val="20"/>
-        </w:rPr>
-        <w:t xml:space="preserve"> 블록 시스템 정보를 표시한다</w:t>
+        <w:t>은 현재 마운트된 블록 시스템 정보를 표시한다</w:t>
       </w:r>
       <w:r>
         <w:rPr>
@@ -5311,33 +4354,8 @@
           <w:bCs/>
           <w:szCs w:val="20"/>
         </w:rPr>
-        <w:t>/</w:t>
+        <w:t>/etc/fstab</w:t>
       </w:r>
-      <w:proofErr w:type="spellStart"/>
-      <w:r>
-        <w:rPr>
-          <w:bCs/>
-          <w:szCs w:val="20"/>
-        </w:rPr>
-        <w:t>etc</w:t>
-      </w:r>
-      <w:proofErr w:type="spellEnd"/>
-      <w:r>
-        <w:rPr>
-          <w:bCs/>
-          <w:szCs w:val="20"/>
-        </w:rPr>
-        <w:t>/</w:t>
-      </w:r>
-      <w:proofErr w:type="spellStart"/>
-      <w:r>
-        <w:rPr>
-          <w:bCs/>
-          <w:szCs w:val="20"/>
-        </w:rPr>
-        <w:t>fstab</w:t>
-      </w:r>
-      <w:proofErr w:type="spellEnd"/>
       <w:r>
         <w:rPr>
           <w:rFonts w:hint="eastAsia"/>
@@ -5380,58 +4398,15 @@
           <w:bCs/>
           <w:szCs w:val="20"/>
         </w:rPr>
-        <w:t>/</w:t>
+        <w:t>/etc/mtab</w:t>
       </w:r>
-      <w:proofErr w:type="spellStart"/>
       <w:r>
         <w:rPr>
-          <w:bCs/>
-          <w:szCs w:val="20"/>
-        </w:rPr>
-        <w:t>etc</w:t>
-      </w:r>
-      <w:proofErr w:type="spellEnd"/>
-      <w:r>
-        <w:rPr>
-          <w:bCs/>
-          <w:szCs w:val="20"/>
-        </w:rPr>
-        <w:t>/</w:t>
-      </w:r>
-      <w:proofErr w:type="spellStart"/>
-      <w:r>
-        <w:rPr>
-          <w:bCs/>
-          <w:szCs w:val="20"/>
-        </w:rPr>
-        <w:t>mtab</w:t>
-      </w:r>
-      <w:proofErr w:type="spellEnd"/>
-      <w:r>
-        <w:rPr>
           <w:rFonts w:hint="eastAsia"/>
           <w:bCs/>
           <w:szCs w:val="20"/>
         </w:rPr>
-        <w:t xml:space="preserve">에서는 현재 시스템의 마운트 정보를 </w:t>
-      </w:r>
-      <w:proofErr w:type="gramStart"/>
-      <w:r>
-        <w:rPr>
-          <w:rFonts w:hint="eastAsia"/>
-          <w:bCs/>
-          <w:szCs w:val="20"/>
-        </w:rPr>
-        <w:t>확인 할</w:t>
-      </w:r>
-      <w:proofErr w:type="gramEnd"/>
-      <w:r>
-        <w:rPr>
-          <w:rFonts w:hint="eastAsia"/>
-          <w:bCs/>
-          <w:szCs w:val="20"/>
-        </w:rPr>
-        <w:t xml:space="preserve"> 수 있다</w:t>
+        <w:t>에서는 현재 시스템의 마운트 정보를 확인 할 수 있다</w:t>
       </w:r>
       <w:r>
         <w:rPr>
@@ -5522,7 +4497,6 @@
         </w:rPr>
         <w:t xml:space="preserve"> </w:t>
       </w:r>
-      <w:proofErr w:type="spellStart"/>
       <w:r>
         <w:rPr>
           <w:rFonts w:hint="eastAsia"/>
@@ -5536,15 +4510,7 @@
           <w:bCs/>
           <w:szCs w:val="20"/>
         </w:rPr>
-        <w:t>t</w:t>
-      </w:r>
-      <w:proofErr w:type="spellEnd"/>
-      <w:r>
-        <w:rPr>
-          <w:bCs/>
-          <w:szCs w:val="20"/>
-        </w:rPr>
-        <w:t xml:space="preserve"> [</w:t>
+        <w:t>t [</w:t>
       </w:r>
       <w:r>
         <w:rPr>
@@ -5614,7 +4580,6 @@
               <w:ind w:leftChars="0" w:left="0"/>
               <w:jc w:val="center"/>
               <w:rPr>
-                <w:rFonts w:hint="eastAsia"/>
                 <w:b/>
                 <w:szCs w:val="20"/>
               </w:rPr>
@@ -5639,7 +4604,6 @@
               <w:ind w:leftChars="0" w:left="0"/>
               <w:jc w:val="center"/>
               <w:rPr>
-                <w:rFonts w:hint="eastAsia"/>
                 <w:b/>
                 <w:szCs w:val="20"/>
               </w:rPr>
@@ -5666,7 +4630,6 @@
               <w:ind w:leftChars="0" w:left="0"/>
               <w:jc w:val="center"/>
               <w:rPr>
-                <w:rFonts w:hint="eastAsia"/>
                 <w:b/>
                 <w:szCs w:val="20"/>
               </w:rPr>
@@ -5697,7 +4660,6 @@
               <w:pStyle w:val="a4"/>
               <w:ind w:leftChars="0" w:left="0"/>
               <w:rPr>
-                <w:rFonts w:hint="eastAsia"/>
                 <w:bCs/>
                 <w:szCs w:val="20"/>
               </w:rPr>
@@ -5708,41 +4670,15 @@
                 <w:bCs/>
                 <w:szCs w:val="20"/>
               </w:rPr>
-              <w:t xml:space="preserve">파일 </w:t>
-            </w:r>
-            <w:r>
-              <w:rPr>
-                <w:rFonts w:hint="eastAsia"/>
-                <w:bCs/>
-                <w:szCs w:val="20"/>
-              </w:rPr>
-              <w:t>/</w:t>
-            </w:r>
-            <w:proofErr w:type="spellStart"/>
-            <w:r>
-              <w:rPr>
-                <w:bCs/>
-                <w:szCs w:val="20"/>
-              </w:rPr>
-              <w:t>etc</w:t>
-            </w:r>
-            <w:proofErr w:type="spellEnd"/>
-            <w:r>
-              <w:rPr>
-                <w:bCs/>
-                <w:szCs w:val="20"/>
-              </w:rPr>
-              <w:t>/</w:t>
-            </w:r>
-            <w:proofErr w:type="spellStart"/>
-            <w:r>
-              <w:rPr>
-                <w:bCs/>
-                <w:szCs w:val="20"/>
-              </w:rPr>
-              <w:t>fstab</w:t>
-            </w:r>
-            <w:proofErr w:type="spellEnd"/>
+              <w:t>파일 /</w:t>
+            </w:r>
+            <w:r>
+              <w:rPr>
+                <w:bCs/>
+                <w:szCs w:val="20"/>
+              </w:rPr>
+              <w:t>etc/fstab</w:t>
+            </w:r>
             <w:r>
               <w:rPr>
                 <w:rFonts w:hint="eastAsia"/>
@@ -5765,7 +4701,6 @@
               <w:ind w:leftChars="0" w:left="0"/>
               <w:jc w:val="center"/>
               <w:rPr>
-                <w:rFonts w:hint="eastAsia"/>
                 <w:b/>
                 <w:szCs w:val="20"/>
               </w:rPr>
@@ -5796,7 +4731,6 @@
               <w:pStyle w:val="a4"/>
               <w:ind w:leftChars="0" w:left="0"/>
               <w:rPr>
-                <w:rFonts w:hint="eastAsia"/>
                 <w:bCs/>
                 <w:szCs w:val="20"/>
               </w:rPr>
@@ -5807,87 +4741,22 @@
                 <w:bCs/>
                 <w:szCs w:val="20"/>
               </w:rPr>
-              <w:t xml:space="preserve">파일 </w:t>
-            </w:r>
-            <w:r>
-              <w:rPr>
-                <w:rFonts w:hint="eastAsia"/>
-                <w:bCs/>
-                <w:szCs w:val="20"/>
-              </w:rPr>
-              <w:t>/</w:t>
-            </w:r>
-            <w:proofErr w:type="spellStart"/>
-            <w:r>
-              <w:rPr>
-                <w:rFonts w:hint="eastAsia"/>
-                <w:bCs/>
-                <w:szCs w:val="20"/>
-              </w:rPr>
-              <w:t>e</w:t>
-            </w:r>
-            <w:r>
-              <w:rPr>
-                <w:bCs/>
-                <w:szCs w:val="20"/>
-              </w:rPr>
-              <w:t>tc</w:t>
-            </w:r>
-            <w:proofErr w:type="spellEnd"/>
-            <w:r>
-              <w:rPr>
-                <w:bCs/>
-                <w:szCs w:val="20"/>
-              </w:rPr>
-              <w:t>/</w:t>
-            </w:r>
-            <w:proofErr w:type="spellStart"/>
-            <w:r>
-              <w:rPr>
-                <w:bCs/>
-                <w:szCs w:val="20"/>
-              </w:rPr>
-              <w:t>mtab</w:t>
-            </w:r>
-            <w:proofErr w:type="spellEnd"/>
-            <w:r>
-              <w:rPr>
-                <w:bCs/>
-                <w:szCs w:val="20"/>
-              </w:rPr>
-              <w:t xml:space="preserve"> </w:t>
-            </w:r>
-            <w:r>
-              <w:rPr>
-                <w:rFonts w:hint="eastAsia"/>
-                <w:bCs/>
-                <w:szCs w:val="20"/>
-              </w:rPr>
-              <w:t>파일</w:t>
-            </w:r>
-            <w:r>
-              <w:rPr>
-                <w:rFonts w:hint="eastAsia"/>
-                <w:bCs/>
-                <w:szCs w:val="20"/>
-              </w:rPr>
-              <w:t>을</w:t>
-            </w:r>
-            <w:r>
-              <w:rPr>
-                <w:rFonts w:hint="eastAsia"/>
-                <w:bCs/>
-                <w:szCs w:val="20"/>
-              </w:rPr>
-              <w:t xml:space="preserve"> </w:t>
-            </w:r>
-            <w:r>
-              <w:rPr>
-                <w:rFonts w:hint="eastAsia"/>
-                <w:bCs/>
-                <w:szCs w:val="20"/>
-              </w:rPr>
-              <w:t>갱신하지 않고 마운트 해제</w:t>
+              <w:t>파일 /e</w:t>
+            </w:r>
+            <w:r>
+              <w:rPr>
+                <w:bCs/>
+                <w:szCs w:val="20"/>
+              </w:rPr>
+              <w:t xml:space="preserve">tc/mtab </w:t>
+            </w:r>
+            <w:r>
+              <w:rPr>
+                <w:rFonts w:hint="eastAsia"/>
+                <w:bCs/>
+                <w:szCs w:val="20"/>
+              </w:rPr>
+              <w:t>파일을 갱신하지 않고 마운트 해제</w:t>
             </w:r>
           </w:p>
         </w:tc>
@@ -5903,7 +4772,6 @@
               <w:ind w:leftChars="0" w:left="0"/>
               <w:jc w:val="center"/>
               <w:rPr>
-                <w:rFonts w:hint="eastAsia"/>
                 <w:b/>
                 <w:szCs w:val="20"/>
               </w:rPr>
@@ -5934,28 +4802,17 @@
               <w:pStyle w:val="a4"/>
               <w:ind w:leftChars="0" w:left="0"/>
               <w:rPr>
-                <w:rFonts w:hint="eastAsia"/>
                 <w:bCs/>
                 <w:szCs w:val="20"/>
               </w:rPr>
             </w:pPr>
-            <w:proofErr w:type="spellStart"/>
-            <w:r>
-              <w:rPr>
-                <w:rFonts w:hint="eastAsia"/>
-                <w:bCs/>
-                <w:szCs w:val="20"/>
-              </w:rPr>
-              <w:t>언마운트할</w:t>
-            </w:r>
-            <w:proofErr w:type="spellEnd"/>
-            <w:r>
-              <w:rPr>
-                <w:rFonts w:hint="eastAsia"/>
-                <w:bCs/>
-                <w:szCs w:val="20"/>
-              </w:rPr>
-              <w:t xml:space="preserve"> 파일 시스템을 지정</w:t>
+            <w:r>
+              <w:rPr>
+                <w:rFonts w:hint="eastAsia"/>
+                <w:bCs/>
+                <w:szCs w:val="20"/>
+              </w:rPr>
+              <w:t>언마운트할 파일 시스템을 지정</w:t>
             </w:r>
           </w:p>
         </w:tc>
@@ -5965,13 +4822,10 @@
       <w:pPr>
         <w:ind w:left="800"/>
         <w:rPr>
-          <w:rFonts w:hint="eastAsia"/>
-          <w:bCs/>
-          <w:szCs w:val="20"/>
-        </w:rPr>
-      </w:pPr>
-      <w:bookmarkStart w:id="28" w:name="_GoBack"/>
-      <w:bookmarkEnd w:id="28"/>
+          <w:bCs/>
+          <w:szCs w:val="20"/>
+        </w:rPr>
+      </w:pPr>
     </w:p>
     <w:sectPr>
       <w:pgSz w:w="11906" w:h="16838"/>
@@ -6487,6 +5341,118 @@
     </w:lvl>
   </w:abstractNum>
   <w:abstractNum w:abstractNumId="4" w15:restartNumberingAfterBreak="0">
+    <w:nsid w:val="075C0F24"/>
+    <w:multiLevelType w:val="hybridMultilevel"/>
+    <w:tmpl w:val="ED489914"/>
+    <w:lvl w:ilvl="0" w:tplc="518CDEF4">
+      <w:numFmt w:val="bullet"/>
+      <w:lvlText w:val="-"/>
+      <w:lvlJc w:val="left"/>
+      <w:pPr>
+        <w:ind w:left="760" w:hanging="360"/>
+      </w:pPr>
+      <w:rPr>
+        <w:rFonts w:ascii="맑은 고딕" w:eastAsia="맑은 고딕" w:hAnsi="맑은 고딕" w:cstheme="minorBidi" w:hint="eastAsia"/>
+      </w:rPr>
+    </w:lvl>
+    <w:lvl w:ilvl="1" w:tplc="04090003" w:tentative="1">
+      <w:start w:val="1"/>
+      <w:numFmt w:val="bullet"/>
+      <w:lvlText w:val=""/>
+      <w:lvlJc w:val="left"/>
+      <w:pPr>
+        <w:ind w:left="1200" w:hanging="400"/>
+      </w:pPr>
+      <w:rPr>
+        <w:rFonts w:ascii="Wingdings" w:hAnsi="Wingdings" w:hint="default"/>
+      </w:rPr>
+    </w:lvl>
+    <w:lvl w:ilvl="2" w:tplc="04090005" w:tentative="1">
+      <w:start w:val="1"/>
+      <w:numFmt w:val="bullet"/>
+      <w:lvlText w:val=""/>
+      <w:lvlJc w:val="left"/>
+      <w:pPr>
+        <w:ind w:left="1600" w:hanging="400"/>
+      </w:pPr>
+      <w:rPr>
+        <w:rFonts w:ascii="Wingdings" w:hAnsi="Wingdings" w:hint="default"/>
+      </w:rPr>
+    </w:lvl>
+    <w:lvl w:ilvl="3" w:tplc="04090001" w:tentative="1">
+      <w:start w:val="1"/>
+      <w:numFmt w:val="bullet"/>
+      <w:lvlText w:val=""/>
+      <w:lvlJc w:val="left"/>
+      <w:pPr>
+        <w:ind w:left="2000" w:hanging="400"/>
+      </w:pPr>
+      <w:rPr>
+        <w:rFonts w:ascii="Wingdings" w:hAnsi="Wingdings" w:hint="default"/>
+      </w:rPr>
+    </w:lvl>
+    <w:lvl w:ilvl="4" w:tplc="04090003" w:tentative="1">
+      <w:start w:val="1"/>
+      <w:numFmt w:val="bullet"/>
+      <w:lvlText w:val=""/>
+      <w:lvlJc w:val="left"/>
+      <w:pPr>
+        <w:ind w:left="2400" w:hanging="400"/>
+      </w:pPr>
+      <w:rPr>
+        <w:rFonts w:ascii="Wingdings" w:hAnsi="Wingdings" w:hint="default"/>
+      </w:rPr>
+    </w:lvl>
+    <w:lvl w:ilvl="5" w:tplc="04090005" w:tentative="1">
+      <w:start w:val="1"/>
+      <w:numFmt w:val="bullet"/>
+      <w:lvlText w:val=""/>
+      <w:lvlJc w:val="left"/>
+      <w:pPr>
+        <w:ind w:left="2800" w:hanging="400"/>
+      </w:pPr>
+      <w:rPr>
+        <w:rFonts w:ascii="Wingdings" w:hAnsi="Wingdings" w:hint="default"/>
+      </w:rPr>
+    </w:lvl>
+    <w:lvl w:ilvl="6" w:tplc="04090001" w:tentative="1">
+      <w:start w:val="1"/>
+      <w:numFmt w:val="bullet"/>
+      <w:lvlText w:val=""/>
+      <w:lvlJc w:val="left"/>
+      <w:pPr>
+        <w:ind w:left="3200" w:hanging="400"/>
+      </w:pPr>
+      <w:rPr>
+        <w:rFonts w:ascii="Wingdings" w:hAnsi="Wingdings" w:hint="default"/>
+      </w:rPr>
+    </w:lvl>
+    <w:lvl w:ilvl="7" w:tplc="04090003" w:tentative="1">
+      <w:start w:val="1"/>
+      <w:numFmt w:val="bullet"/>
+      <w:lvlText w:val=""/>
+      <w:lvlJc w:val="left"/>
+      <w:pPr>
+        <w:ind w:left="3600" w:hanging="400"/>
+      </w:pPr>
+      <w:rPr>
+        <w:rFonts w:ascii="Wingdings" w:hAnsi="Wingdings" w:hint="default"/>
+      </w:rPr>
+    </w:lvl>
+    <w:lvl w:ilvl="8" w:tplc="04090005" w:tentative="1">
+      <w:start w:val="1"/>
+      <w:numFmt w:val="bullet"/>
+      <w:lvlText w:val=""/>
+      <w:lvlJc w:val="left"/>
+      <w:pPr>
+        <w:ind w:left="4000" w:hanging="400"/>
+      </w:pPr>
+      <w:rPr>
+        <w:rFonts w:ascii="Wingdings" w:hAnsi="Wingdings" w:hint="default"/>
+      </w:rPr>
+    </w:lvl>
+  </w:abstractNum>
+  <w:abstractNum w:abstractNumId="5" w15:restartNumberingAfterBreak="0">
     <w:nsid w:val="097D40DB"/>
     <w:multiLevelType w:val="hybridMultilevel"/>
     <w:tmpl w:val="6A8CE664"/>
@@ -6599,7 +5565,7 @@
       </w:rPr>
     </w:lvl>
   </w:abstractNum>
-  <w:abstractNum w:abstractNumId="5" w15:restartNumberingAfterBreak="0">
+  <w:abstractNum w:abstractNumId="6" w15:restartNumberingAfterBreak="0">
     <w:nsid w:val="0B6015FC"/>
     <w:multiLevelType w:val="hybridMultilevel"/>
     <w:tmpl w:val="149ABDB4"/>
@@ -6712,7 +5678,7 @@
       </w:rPr>
     </w:lvl>
   </w:abstractNum>
-  <w:abstractNum w:abstractNumId="6" w15:restartNumberingAfterBreak="0">
+  <w:abstractNum w:abstractNumId="7" w15:restartNumberingAfterBreak="0">
     <w:nsid w:val="0B6D0CCC"/>
     <w:multiLevelType w:val="hybridMultilevel"/>
     <w:tmpl w:val="25800D7C"/>
@@ -6824,7 +5790,7 @@
       </w:rPr>
     </w:lvl>
   </w:abstractNum>
-  <w:abstractNum w:abstractNumId="7" w15:restartNumberingAfterBreak="0">
+  <w:abstractNum w:abstractNumId="8" w15:restartNumberingAfterBreak="0">
     <w:nsid w:val="0E0C1B1A"/>
     <w:multiLevelType w:val="hybridMultilevel"/>
     <w:tmpl w:val="D1AE7DD2"/>
@@ -6937,7 +5903,119 @@
       </w:rPr>
     </w:lvl>
   </w:abstractNum>
-  <w:abstractNum w:abstractNumId="8" w15:restartNumberingAfterBreak="0">
+  <w:abstractNum w:abstractNumId="9" w15:restartNumberingAfterBreak="0">
+    <w:nsid w:val="0F3C3029"/>
+    <w:multiLevelType w:val="hybridMultilevel"/>
+    <w:tmpl w:val="375082F0"/>
+    <w:lvl w:ilvl="0" w:tplc="33CED6CE">
+      <w:numFmt w:val="bullet"/>
+      <w:lvlText w:val="-"/>
+      <w:lvlJc w:val="left"/>
+      <w:pPr>
+        <w:ind w:left="760" w:hanging="360"/>
+      </w:pPr>
+      <w:rPr>
+        <w:rFonts w:ascii="맑은 고딕" w:eastAsia="맑은 고딕" w:hAnsi="맑은 고딕" w:cstheme="minorBidi" w:hint="eastAsia"/>
+      </w:rPr>
+    </w:lvl>
+    <w:lvl w:ilvl="1" w:tplc="04090003" w:tentative="1">
+      <w:start w:val="1"/>
+      <w:numFmt w:val="bullet"/>
+      <w:lvlText w:val=""/>
+      <w:lvlJc w:val="left"/>
+      <w:pPr>
+        <w:ind w:left="1200" w:hanging="400"/>
+      </w:pPr>
+      <w:rPr>
+        <w:rFonts w:ascii="Wingdings" w:hAnsi="Wingdings" w:hint="default"/>
+      </w:rPr>
+    </w:lvl>
+    <w:lvl w:ilvl="2" w:tplc="04090005" w:tentative="1">
+      <w:start w:val="1"/>
+      <w:numFmt w:val="bullet"/>
+      <w:lvlText w:val=""/>
+      <w:lvlJc w:val="left"/>
+      <w:pPr>
+        <w:ind w:left="1600" w:hanging="400"/>
+      </w:pPr>
+      <w:rPr>
+        <w:rFonts w:ascii="Wingdings" w:hAnsi="Wingdings" w:hint="default"/>
+      </w:rPr>
+    </w:lvl>
+    <w:lvl w:ilvl="3" w:tplc="04090001" w:tentative="1">
+      <w:start w:val="1"/>
+      <w:numFmt w:val="bullet"/>
+      <w:lvlText w:val=""/>
+      <w:lvlJc w:val="left"/>
+      <w:pPr>
+        <w:ind w:left="2000" w:hanging="400"/>
+      </w:pPr>
+      <w:rPr>
+        <w:rFonts w:ascii="Wingdings" w:hAnsi="Wingdings" w:hint="default"/>
+      </w:rPr>
+    </w:lvl>
+    <w:lvl w:ilvl="4" w:tplc="04090003" w:tentative="1">
+      <w:start w:val="1"/>
+      <w:numFmt w:val="bullet"/>
+      <w:lvlText w:val=""/>
+      <w:lvlJc w:val="left"/>
+      <w:pPr>
+        <w:ind w:left="2400" w:hanging="400"/>
+      </w:pPr>
+      <w:rPr>
+        <w:rFonts w:ascii="Wingdings" w:hAnsi="Wingdings" w:hint="default"/>
+      </w:rPr>
+    </w:lvl>
+    <w:lvl w:ilvl="5" w:tplc="04090005" w:tentative="1">
+      <w:start w:val="1"/>
+      <w:numFmt w:val="bullet"/>
+      <w:lvlText w:val=""/>
+      <w:lvlJc w:val="left"/>
+      <w:pPr>
+        <w:ind w:left="2800" w:hanging="400"/>
+      </w:pPr>
+      <w:rPr>
+        <w:rFonts w:ascii="Wingdings" w:hAnsi="Wingdings" w:hint="default"/>
+      </w:rPr>
+    </w:lvl>
+    <w:lvl w:ilvl="6" w:tplc="04090001" w:tentative="1">
+      <w:start w:val="1"/>
+      <w:numFmt w:val="bullet"/>
+      <w:lvlText w:val=""/>
+      <w:lvlJc w:val="left"/>
+      <w:pPr>
+        <w:ind w:left="3200" w:hanging="400"/>
+      </w:pPr>
+      <w:rPr>
+        <w:rFonts w:ascii="Wingdings" w:hAnsi="Wingdings" w:hint="default"/>
+      </w:rPr>
+    </w:lvl>
+    <w:lvl w:ilvl="7" w:tplc="04090003" w:tentative="1">
+      <w:start w:val="1"/>
+      <w:numFmt w:val="bullet"/>
+      <w:lvlText w:val=""/>
+      <w:lvlJc w:val="left"/>
+      <w:pPr>
+        <w:ind w:left="3600" w:hanging="400"/>
+      </w:pPr>
+      <w:rPr>
+        <w:rFonts w:ascii="Wingdings" w:hAnsi="Wingdings" w:hint="default"/>
+      </w:rPr>
+    </w:lvl>
+    <w:lvl w:ilvl="8" w:tplc="04090005" w:tentative="1">
+      <w:start w:val="1"/>
+      <w:numFmt w:val="bullet"/>
+      <w:lvlText w:val=""/>
+      <w:lvlJc w:val="left"/>
+      <w:pPr>
+        <w:ind w:left="4000" w:hanging="400"/>
+      </w:pPr>
+      <w:rPr>
+        <w:rFonts w:ascii="Wingdings" w:hAnsi="Wingdings" w:hint="default"/>
+      </w:rPr>
+    </w:lvl>
+  </w:abstractNum>
+  <w:abstractNum w:abstractNumId="10" w15:restartNumberingAfterBreak="0">
     <w:nsid w:val="0FEF7517"/>
     <w:multiLevelType w:val="hybridMultilevel"/>
     <w:tmpl w:val="A098635C"/>
@@ -7050,7 +6128,7 @@
       </w:rPr>
     </w:lvl>
   </w:abstractNum>
-  <w:abstractNum w:abstractNumId="9" w15:restartNumberingAfterBreak="0">
+  <w:abstractNum w:abstractNumId="11" w15:restartNumberingAfterBreak="0">
     <w:nsid w:val="111A54B3"/>
     <w:multiLevelType w:val="hybridMultilevel"/>
     <w:tmpl w:val="933617E8"/>
@@ -7163,7 +6241,7 @@
       </w:rPr>
     </w:lvl>
   </w:abstractNum>
-  <w:abstractNum w:abstractNumId="10" w15:restartNumberingAfterBreak="0">
+  <w:abstractNum w:abstractNumId="12" w15:restartNumberingAfterBreak="0">
     <w:nsid w:val="125737E0"/>
     <w:multiLevelType w:val="hybridMultilevel"/>
     <w:tmpl w:val="A0345F0A"/>
@@ -7276,7 +6354,7 @@
       </w:rPr>
     </w:lvl>
   </w:abstractNum>
-  <w:abstractNum w:abstractNumId="11" w15:restartNumberingAfterBreak="0">
+  <w:abstractNum w:abstractNumId="13" w15:restartNumberingAfterBreak="0">
     <w:nsid w:val="13BE06BF"/>
     <w:multiLevelType w:val="hybridMultilevel"/>
     <w:tmpl w:val="193EA9A4"/>
@@ -7389,7 +6467,7 @@
       </w:rPr>
     </w:lvl>
   </w:abstractNum>
-  <w:abstractNum w:abstractNumId="12" w15:restartNumberingAfterBreak="0">
+  <w:abstractNum w:abstractNumId="14" w15:restartNumberingAfterBreak="0">
     <w:nsid w:val="16CE1550"/>
     <w:multiLevelType w:val="hybridMultilevel"/>
     <w:tmpl w:val="BB961F50"/>
@@ -7502,7 +6580,7 @@
       </w:rPr>
     </w:lvl>
   </w:abstractNum>
-  <w:abstractNum w:abstractNumId="13" w15:restartNumberingAfterBreak="0">
+  <w:abstractNum w:abstractNumId="15" w15:restartNumberingAfterBreak="0">
     <w:nsid w:val="18286EF9"/>
     <w:multiLevelType w:val="hybridMultilevel"/>
     <w:tmpl w:val="5CF45260"/>
@@ -7614,7 +6692,7 @@
       </w:rPr>
     </w:lvl>
   </w:abstractNum>
-  <w:abstractNum w:abstractNumId="14" w15:restartNumberingAfterBreak="0">
+  <w:abstractNum w:abstractNumId="16" w15:restartNumberingAfterBreak="0">
     <w:nsid w:val="18437AE3"/>
     <w:multiLevelType w:val="hybridMultilevel"/>
     <w:tmpl w:val="6AB8936C"/>
@@ -7727,7 +6805,7 @@
       </w:rPr>
     </w:lvl>
   </w:abstractNum>
-  <w:abstractNum w:abstractNumId="15" w15:restartNumberingAfterBreak="0">
+  <w:abstractNum w:abstractNumId="17" w15:restartNumberingAfterBreak="0">
     <w:nsid w:val="19ED5E1D"/>
     <w:multiLevelType w:val="hybridMultilevel"/>
     <w:tmpl w:val="D486A752"/>
@@ -7840,7 +6918,7 @@
       </w:rPr>
     </w:lvl>
   </w:abstractNum>
-  <w:abstractNum w:abstractNumId="16" w15:restartNumberingAfterBreak="0">
+  <w:abstractNum w:abstractNumId="18" w15:restartNumberingAfterBreak="0">
     <w:nsid w:val="1AAB44C7"/>
     <w:multiLevelType w:val="hybridMultilevel"/>
     <w:tmpl w:val="927C3546"/>
@@ -7953,7 +7031,7 @@
       </w:rPr>
     </w:lvl>
   </w:abstractNum>
-  <w:abstractNum w:abstractNumId="17" w15:restartNumberingAfterBreak="0">
+  <w:abstractNum w:abstractNumId="19" w15:restartNumberingAfterBreak="0">
     <w:nsid w:val="1F246E24"/>
     <w:multiLevelType w:val="hybridMultilevel"/>
     <w:tmpl w:val="72F475A8"/>
@@ -8066,7 +7144,7 @@
       </w:rPr>
     </w:lvl>
   </w:abstractNum>
-  <w:abstractNum w:abstractNumId="18" w15:restartNumberingAfterBreak="0">
+  <w:abstractNum w:abstractNumId="20" w15:restartNumberingAfterBreak="0">
     <w:nsid w:val="1F9B3322"/>
     <w:multiLevelType w:val="hybridMultilevel"/>
     <w:tmpl w:val="C3EE1FF8"/>
@@ -8179,7 +7257,7 @@
       </w:rPr>
     </w:lvl>
   </w:abstractNum>
-  <w:abstractNum w:abstractNumId="19" w15:restartNumberingAfterBreak="0">
+  <w:abstractNum w:abstractNumId="21" w15:restartNumberingAfterBreak="0">
     <w:nsid w:val="25490E3D"/>
     <w:multiLevelType w:val="hybridMultilevel"/>
     <w:tmpl w:val="DFE26D52"/>
@@ -8291,7 +7369,7 @@
       </w:rPr>
     </w:lvl>
   </w:abstractNum>
-  <w:abstractNum w:abstractNumId="20" w15:restartNumberingAfterBreak="0">
+  <w:abstractNum w:abstractNumId="22" w15:restartNumberingAfterBreak="0">
     <w:nsid w:val="30602262"/>
     <w:multiLevelType w:val="hybridMultilevel"/>
     <w:tmpl w:val="8DC8B8CA"/>
@@ -8404,7 +7482,7 @@
       </w:rPr>
     </w:lvl>
   </w:abstractNum>
-  <w:abstractNum w:abstractNumId="21" w15:restartNumberingAfterBreak="0">
+  <w:abstractNum w:abstractNumId="23" w15:restartNumberingAfterBreak="0">
     <w:nsid w:val="30B70FFE"/>
     <w:multiLevelType w:val="hybridMultilevel"/>
     <w:tmpl w:val="609A6CE4"/>
@@ -8517,7 +7595,7 @@
       </w:rPr>
     </w:lvl>
   </w:abstractNum>
-  <w:abstractNum w:abstractNumId="22" w15:restartNumberingAfterBreak="0">
+  <w:abstractNum w:abstractNumId="24" w15:restartNumberingAfterBreak="0">
     <w:nsid w:val="352C13EF"/>
     <w:multiLevelType w:val="hybridMultilevel"/>
     <w:tmpl w:val="066CCE8E"/>
@@ -8630,7 +7708,7 @@
       </w:rPr>
     </w:lvl>
   </w:abstractNum>
-  <w:abstractNum w:abstractNumId="23" w15:restartNumberingAfterBreak="0">
+  <w:abstractNum w:abstractNumId="25" w15:restartNumberingAfterBreak="0">
     <w:nsid w:val="379A5C55"/>
     <w:multiLevelType w:val="hybridMultilevel"/>
     <w:tmpl w:val="D7962354"/>
@@ -8743,7 +7821,7 @@
       </w:rPr>
     </w:lvl>
   </w:abstractNum>
-  <w:abstractNum w:abstractNumId="24" w15:restartNumberingAfterBreak="0">
+  <w:abstractNum w:abstractNumId="26" w15:restartNumberingAfterBreak="0">
     <w:nsid w:val="39A3619A"/>
     <w:multiLevelType w:val="hybridMultilevel"/>
     <w:tmpl w:val="14B24684"/>
@@ -8856,7 +7934,7 @@
       </w:rPr>
     </w:lvl>
   </w:abstractNum>
-  <w:abstractNum w:abstractNumId="25" w15:restartNumberingAfterBreak="0">
+  <w:abstractNum w:abstractNumId="27" w15:restartNumberingAfterBreak="0">
     <w:nsid w:val="3BD76F3B"/>
     <w:multiLevelType w:val="hybridMultilevel"/>
     <w:tmpl w:val="13505D6E"/>
@@ -8968,7 +8046,7 @@
       </w:rPr>
     </w:lvl>
   </w:abstractNum>
-  <w:abstractNum w:abstractNumId="26" w15:restartNumberingAfterBreak="0">
+  <w:abstractNum w:abstractNumId="28" w15:restartNumberingAfterBreak="0">
     <w:nsid w:val="3BF01CB5"/>
     <w:multiLevelType w:val="hybridMultilevel"/>
     <w:tmpl w:val="03C6119A"/>
@@ -9081,7 +8159,7 @@
       </w:rPr>
     </w:lvl>
   </w:abstractNum>
-  <w:abstractNum w:abstractNumId="27" w15:restartNumberingAfterBreak="0">
+  <w:abstractNum w:abstractNumId="29" w15:restartNumberingAfterBreak="0">
     <w:nsid w:val="3D11788F"/>
     <w:multiLevelType w:val="hybridMultilevel"/>
     <w:tmpl w:val="D6364F02"/>
@@ -9194,7 +8272,7 @@
       </w:rPr>
     </w:lvl>
   </w:abstractNum>
-  <w:abstractNum w:abstractNumId="28" w15:restartNumberingAfterBreak="0">
+  <w:abstractNum w:abstractNumId="30" w15:restartNumberingAfterBreak="0">
     <w:nsid w:val="3D77362B"/>
     <w:multiLevelType w:val="hybridMultilevel"/>
     <w:tmpl w:val="7C3C8338"/>
@@ -9307,7 +8385,7 @@
       </w:rPr>
     </w:lvl>
   </w:abstractNum>
-  <w:abstractNum w:abstractNumId="29" w15:restartNumberingAfterBreak="0">
+  <w:abstractNum w:abstractNumId="31" w15:restartNumberingAfterBreak="0">
     <w:nsid w:val="40A23AE8"/>
     <w:multiLevelType w:val="hybridMultilevel"/>
     <w:tmpl w:val="0D20C90A"/>
@@ -9420,7 +8498,7 @@
       </w:rPr>
     </w:lvl>
   </w:abstractNum>
-  <w:abstractNum w:abstractNumId="30" w15:restartNumberingAfterBreak="0">
+  <w:abstractNum w:abstractNumId="32" w15:restartNumberingAfterBreak="0">
     <w:nsid w:val="424D4993"/>
     <w:multiLevelType w:val="hybridMultilevel"/>
     <w:tmpl w:val="936AE3B2"/>
@@ -9533,7 +8611,7 @@
       </w:rPr>
     </w:lvl>
   </w:abstractNum>
-  <w:abstractNum w:abstractNumId="31" w15:restartNumberingAfterBreak="0">
+  <w:abstractNum w:abstractNumId="33" w15:restartNumberingAfterBreak="0">
     <w:nsid w:val="464D4BDF"/>
     <w:multiLevelType w:val="hybridMultilevel"/>
     <w:tmpl w:val="E446FE70"/>
@@ -9646,7 +8724,7 @@
       </w:rPr>
     </w:lvl>
   </w:abstractNum>
-  <w:abstractNum w:abstractNumId="32" w15:restartNumberingAfterBreak="0">
+  <w:abstractNum w:abstractNumId="34" w15:restartNumberingAfterBreak="0">
     <w:nsid w:val="48147600"/>
     <w:multiLevelType w:val="hybridMultilevel"/>
     <w:tmpl w:val="4B94BC40"/>
@@ -9759,7 +8837,7 @@
       </w:rPr>
     </w:lvl>
   </w:abstractNum>
-  <w:abstractNum w:abstractNumId="33" w15:restartNumberingAfterBreak="0">
+  <w:abstractNum w:abstractNumId="35" w15:restartNumberingAfterBreak="0">
     <w:nsid w:val="4C3A14C6"/>
     <w:multiLevelType w:val="hybridMultilevel"/>
     <w:tmpl w:val="2FA65DC4"/>
@@ -9872,7 +8950,7 @@
       </w:rPr>
     </w:lvl>
   </w:abstractNum>
-  <w:abstractNum w:abstractNumId="34" w15:restartNumberingAfterBreak="0">
+  <w:abstractNum w:abstractNumId="36" w15:restartNumberingAfterBreak="0">
     <w:nsid w:val="4E6F4C77"/>
     <w:multiLevelType w:val="hybridMultilevel"/>
     <w:tmpl w:val="4DD0B074"/>
@@ -9985,7 +9063,7 @@
       </w:rPr>
     </w:lvl>
   </w:abstractNum>
-  <w:abstractNum w:abstractNumId="35" w15:restartNumberingAfterBreak="0">
+  <w:abstractNum w:abstractNumId="37" w15:restartNumberingAfterBreak="0">
     <w:nsid w:val="4F6D5028"/>
     <w:multiLevelType w:val="hybridMultilevel"/>
     <w:tmpl w:val="60DA04E0"/>
@@ -10097,7 +9175,120 @@
       </w:rPr>
     </w:lvl>
   </w:abstractNum>
-  <w:abstractNum w:abstractNumId="36" w15:restartNumberingAfterBreak="0">
+  <w:abstractNum w:abstractNumId="38" w15:restartNumberingAfterBreak="0">
+    <w:nsid w:val="51503AEF"/>
+    <w:multiLevelType w:val="hybridMultilevel"/>
+    <w:tmpl w:val="60D2F416"/>
+    <w:lvl w:ilvl="0" w:tplc="04090001">
+      <w:start w:val="1"/>
+      <w:numFmt w:val="bullet"/>
+      <w:lvlText w:val=""/>
+      <w:lvlJc w:val="left"/>
+      <w:pPr>
+        <w:ind w:left="360" w:hanging="360"/>
+      </w:pPr>
+      <w:rPr>
+        <w:rFonts w:ascii="Wingdings" w:hAnsi="Wingdings" w:hint="default"/>
+      </w:rPr>
+    </w:lvl>
+    <w:lvl w:ilvl="1" w:tplc="04090003">
+      <w:start w:val="1"/>
+      <w:numFmt w:val="bullet"/>
+      <w:lvlText w:val=""/>
+      <w:lvlJc w:val="left"/>
+      <w:pPr>
+        <w:ind w:left="800" w:hanging="400"/>
+      </w:pPr>
+      <w:rPr>
+        <w:rFonts w:ascii="Wingdings" w:hAnsi="Wingdings" w:hint="default"/>
+      </w:rPr>
+    </w:lvl>
+    <w:lvl w:ilvl="2" w:tplc="04090005" w:tentative="1">
+      <w:start w:val="1"/>
+      <w:numFmt w:val="bullet"/>
+      <w:lvlText w:val=""/>
+      <w:lvlJc w:val="left"/>
+      <w:pPr>
+        <w:ind w:left="1200" w:hanging="400"/>
+      </w:pPr>
+      <w:rPr>
+        <w:rFonts w:ascii="Wingdings" w:hAnsi="Wingdings" w:hint="default"/>
+      </w:rPr>
+    </w:lvl>
+    <w:lvl w:ilvl="3" w:tplc="04090001" w:tentative="1">
+      <w:start w:val="1"/>
+      <w:numFmt w:val="bullet"/>
+      <w:lvlText w:val=""/>
+      <w:lvlJc w:val="left"/>
+      <w:pPr>
+        <w:ind w:left="1600" w:hanging="400"/>
+      </w:pPr>
+      <w:rPr>
+        <w:rFonts w:ascii="Wingdings" w:hAnsi="Wingdings" w:hint="default"/>
+      </w:rPr>
+    </w:lvl>
+    <w:lvl w:ilvl="4" w:tplc="04090003" w:tentative="1">
+      <w:start w:val="1"/>
+      <w:numFmt w:val="bullet"/>
+      <w:lvlText w:val=""/>
+      <w:lvlJc w:val="left"/>
+      <w:pPr>
+        <w:ind w:left="2000" w:hanging="400"/>
+      </w:pPr>
+      <w:rPr>
+        <w:rFonts w:ascii="Wingdings" w:hAnsi="Wingdings" w:hint="default"/>
+      </w:rPr>
+    </w:lvl>
+    <w:lvl w:ilvl="5" w:tplc="04090005" w:tentative="1">
+      <w:start w:val="1"/>
+      <w:numFmt w:val="bullet"/>
+      <w:lvlText w:val=""/>
+      <w:lvlJc w:val="left"/>
+      <w:pPr>
+        <w:ind w:left="2400" w:hanging="400"/>
+      </w:pPr>
+      <w:rPr>
+        <w:rFonts w:ascii="Wingdings" w:hAnsi="Wingdings" w:hint="default"/>
+      </w:rPr>
+    </w:lvl>
+    <w:lvl w:ilvl="6" w:tplc="04090001" w:tentative="1">
+      <w:start w:val="1"/>
+      <w:numFmt w:val="bullet"/>
+      <w:lvlText w:val=""/>
+      <w:lvlJc w:val="left"/>
+      <w:pPr>
+        <w:ind w:left="2800" w:hanging="400"/>
+      </w:pPr>
+      <w:rPr>
+        <w:rFonts w:ascii="Wingdings" w:hAnsi="Wingdings" w:hint="default"/>
+      </w:rPr>
+    </w:lvl>
+    <w:lvl w:ilvl="7" w:tplc="04090003" w:tentative="1">
+      <w:start w:val="1"/>
+      <w:numFmt w:val="bullet"/>
+      <w:lvlText w:val=""/>
+      <w:lvlJc w:val="left"/>
+      <w:pPr>
+        <w:ind w:left="3200" w:hanging="400"/>
+      </w:pPr>
+      <w:rPr>
+        <w:rFonts w:ascii="Wingdings" w:hAnsi="Wingdings" w:hint="default"/>
+      </w:rPr>
+    </w:lvl>
+    <w:lvl w:ilvl="8" w:tplc="04090005" w:tentative="1">
+      <w:start w:val="1"/>
+      <w:numFmt w:val="bullet"/>
+      <w:lvlText w:val=""/>
+      <w:lvlJc w:val="left"/>
+      <w:pPr>
+        <w:ind w:left="3600" w:hanging="400"/>
+      </w:pPr>
+      <w:rPr>
+        <w:rFonts w:ascii="Wingdings" w:hAnsi="Wingdings" w:hint="default"/>
+      </w:rPr>
+    </w:lvl>
+  </w:abstractNum>
+  <w:abstractNum w:abstractNumId="39" w15:restartNumberingAfterBreak="0">
     <w:nsid w:val="53326761"/>
     <w:multiLevelType w:val="hybridMultilevel"/>
     <w:tmpl w:val="F9CCC884"/>
@@ -10210,7 +9401,119 @@
       </w:rPr>
     </w:lvl>
   </w:abstractNum>
-  <w:abstractNum w:abstractNumId="37" w15:restartNumberingAfterBreak="0">
+  <w:abstractNum w:abstractNumId="40" w15:restartNumberingAfterBreak="0">
+    <w:nsid w:val="54C84636"/>
+    <w:multiLevelType w:val="hybridMultilevel"/>
+    <w:tmpl w:val="D99E003C"/>
+    <w:lvl w:ilvl="0" w:tplc="81F62F8E">
+      <w:numFmt w:val="bullet"/>
+      <w:lvlText w:val="-"/>
+      <w:lvlJc w:val="left"/>
+      <w:pPr>
+        <w:ind w:left="760" w:hanging="360"/>
+      </w:pPr>
+      <w:rPr>
+        <w:rFonts w:ascii="맑은 고딕" w:eastAsia="맑은 고딕" w:hAnsi="맑은 고딕" w:cstheme="minorBidi" w:hint="eastAsia"/>
+      </w:rPr>
+    </w:lvl>
+    <w:lvl w:ilvl="1" w:tplc="04090003" w:tentative="1">
+      <w:start w:val="1"/>
+      <w:numFmt w:val="bullet"/>
+      <w:lvlText w:val=""/>
+      <w:lvlJc w:val="left"/>
+      <w:pPr>
+        <w:ind w:left="1200" w:hanging="400"/>
+      </w:pPr>
+      <w:rPr>
+        <w:rFonts w:ascii="Wingdings" w:hAnsi="Wingdings" w:hint="default"/>
+      </w:rPr>
+    </w:lvl>
+    <w:lvl w:ilvl="2" w:tplc="04090005" w:tentative="1">
+      <w:start w:val="1"/>
+      <w:numFmt w:val="bullet"/>
+      <w:lvlText w:val=""/>
+      <w:lvlJc w:val="left"/>
+      <w:pPr>
+        <w:ind w:left="1600" w:hanging="400"/>
+      </w:pPr>
+      <w:rPr>
+        <w:rFonts w:ascii="Wingdings" w:hAnsi="Wingdings" w:hint="default"/>
+      </w:rPr>
+    </w:lvl>
+    <w:lvl w:ilvl="3" w:tplc="04090001" w:tentative="1">
+      <w:start w:val="1"/>
+      <w:numFmt w:val="bullet"/>
+      <w:lvlText w:val=""/>
+      <w:lvlJc w:val="left"/>
+      <w:pPr>
+        <w:ind w:left="2000" w:hanging="400"/>
+      </w:pPr>
+      <w:rPr>
+        <w:rFonts w:ascii="Wingdings" w:hAnsi="Wingdings" w:hint="default"/>
+      </w:rPr>
+    </w:lvl>
+    <w:lvl w:ilvl="4" w:tplc="04090003" w:tentative="1">
+      <w:start w:val="1"/>
+      <w:numFmt w:val="bullet"/>
+      <w:lvlText w:val=""/>
+      <w:lvlJc w:val="left"/>
+      <w:pPr>
+        <w:ind w:left="2400" w:hanging="400"/>
+      </w:pPr>
+      <w:rPr>
+        <w:rFonts w:ascii="Wingdings" w:hAnsi="Wingdings" w:hint="default"/>
+      </w:rPr>
+    </w:lvl>
+    <w:lvl w:ilvl="5" w:tplc="04090005" w:tentative="1">
+      <w:start w:val="1"/>
+      <w:numFmt w:val="bullet"/>
+      <w:lvlText w:val=""/>
+      <w:lvlJc w:val="left"/>
+      <w:pPr>
+        <w:ind w:left="2800" w:hanging="400"/>
+      </w:pPr>
+      <w:rPr>
+        <w:rFonts w:ascii="Wingdings" w:hAnsi="Wingdings" w:hint="default"/>
+      </w:rPr>
+    </w:lvl>
+    <w:lvl w:ilvl="6" w:tplc="04090001" w:tentative="1">
+      <w:start w:val="1"/>
+      <w:numFmt w:val="bullet"/>
+      <w:lvlText w:val=""/>
+      <w:lvlJc w:val="left"/>
+      <w:pPr>
+        <w:ind w:left="3200" w:hanging="400"/>
+      </w:pPr>
+      <w:rPr>
+        <w:rFonts w:ascii="Wingdings" w:hAnsi="Wingdings" w:hint="default"/>
+      </w:rPr>
+    </w:lvl>
+    <w:lvl w:ilvl="7" w:tplc="04090003" w:tentative="1">
+      <w:start w:val="1"/>
+      <w:numFmt w:val="bullet"/>
+      <w:lvlText w:val=""/>
+      <w:lvlJc w:val="left"/>
+      <w:pPr>
+        <w:ind w:left="3600" w:hanging="400"/>
+      </w:pPr>
+      <w:rPr>
+        <w:rFonts w:ascii="Wingdings" w:hAnsi="Wingdings" w:hint="default"/>
+      </w:rPr>
+    </w:lvl>
+    <w:lvl w:ilvl="8" w:tplc="04090005" w:tentative="1">
+      <w:start w:val="1"/>
+      <w:numFmt w:val="bullet"/>
+      <w:lvlText w:val=""/>
+      <w:lvlJc w:val="left"/>
+      <w:pPr>
+        <w:ind w:left="4000" w:hanging="400"/>
+      </w:pPr>
+      <w:rPr>
+        <w:rFonts w:ascii="Wingdings" w:hAnsi="Wingdings" w:hint="default"/>
+      </w:rPr>
+    </w:lvl>
+  </w:abstractNum>
+  <w:abstractNum w:abstractNumId="41" w15:restartNumberingAfterBreak="0">
     <w:nsid w:val="57B1727E"/>
     <w:multiLevelType w:val="hybridMultilevel"/>
     <w:tmpl w:val="E72C3230"/>
@@ -10323,7 +9626,7 @@
       </w:rPr>
     </w:lvl>
   </w:abstractNum>
-  <w:abstractNum w:abstractNumId="38" w15:restartNumberingAfterBreak="0">
+  <w:abstractNum w:abstractNumId="42" w15:restartNumberingAfterBreak="0">
     <w:nsid w:val="58056EFD"/>
     <w:multiLevelType w:val="hybridMultilevel"/>
     <w:tmpl w:val="5172F12E"/>
@@ -10436,7 +9739,7 @@
       </w:rPr>
     </w:lvl>
   </w:abstractNum>
-  <w:abstractNum w:abstractNumId="39" w15:restartNumberingAfterBreak="0">
+  <w:abstractNum w:abstractNumId="43" w15:restartNumberingAfterBreak="0">
     <w:nsid w:val="58D77BFE"/>
     <w:multiLevelType w:val="hybridMultilevel"/>
     <w:tmpl w:val="10A26210"/>
@@ -10549,7 +9852,7 @@
       </w:rPr>
     </w:lvl>
   </w:abstractNum>
-  <w:abstractNum w:abstractNumId="40" w15:restartNumberingAfterBreak="0">
+  <w:abstractNum w:abstractNumId="44" w15:restartNumberingAfterBreak="0">
     <w:nsid w:val="599D166E"/>
     <w:multiLevelType w:val="hybridMultilevel"/>
     <w:tmpl w:val="77D22EB4"/>
@@ -10662,7 +9965,7 @@
       </w:rPr>
     </w:lvl>
   </w:abstractNum>
-  <w:abstractNum w:abstractNumId="41" w15:restartNumberingAfterBreak="0">
+  <w:abstractNum w:abstractNumId="45" w15:restartNumberingAfterBreak="0">
     <w:nsid w:val="5AA81792"/>
     <w:multiLevelType w:val="hybridMultilevel"/>
     <w:tmpl w:val="5376508E"/>
@@ -10774,7 +10077,119 @@
       </w:rPr>
     </w:lvl>
   </w:abstractNum>
-  <w:abstractNum w:abstractNumId="42" w15:restartNumberingAfterBreak="0">
+  <w:abstractNum w:abstractNumId="46" w15:restartNumberingAfterBreak="0">
+    <w:nsid w:val="5C8C42A9"/>
+    <w:multiLevelType w:val="hybridMultilevel"/>
+    <w:tmpl w:val="30DE1222"/>
+    <w:lvl w:ilvl="0" w:tplc="B016ABC4">
+      <w:numFmt w:val="bullet"/>
+      <w:lvlText w:val="-"/>
+      <w:lvlJc w:val="left"/>
+      <w:pPr>
+        <w:ind w:left="760" w:hanging="360"/>
+      </w:pPr>
+      <w:rPr>
+        <w:rFonts w:ascii="맑은 고딕" w:eastAsia="맑은 고딕" w:hAnsi="맑은 고딕" w:cstheme="minorBidi" w:hint="eastAsia"/>
+      </w:rPr>
+    </w:lvl>
+    <w:lvl w:ilvl="1" w:tplc="04090003" w:tentative="1">
+      <w:start w:val="1"/>
+      <w:numFmt w:val="bullet"/>
+      <w:lvlText w:val=""/>
+      <w:lvlJc w:val="left"/>
+      <w:pPr>
+        <w:ind w:left="1200" w:hanging="400"/>
+      </w:pPr>
+      <w:rPr>
+        <w:rFonts w:ascii="Wingdings" w:hAnsi="Wingdings" w:hint="default"/>
+      </w:rPr>
+    </w:lvl>
+    <w:lvl w:ilvl="2" w:tplc="04090005" w:tentative="1">
+      <w:start w:val="1"/>
+      <w:numFmt w:val="bullet"/>
+      <w:lvlText w:val=""/>
+      <w:lvlJc w:val="left"/>
+      <w:pPr>
+        <w:ind w:left="1600" w:hanging="400"/>
+      </w:pPr>
+      <w:rPr>
+        <w:rFonts w:ascii="Wingdings" w:hAnsi="Wingdings" w:hint="default"/>
+      </w:rPr>
+    </w:lvl>
+    <w:lvl w:ilvl="3" w:tplc="04090001" w:tentative="1">
+      <w:start w:val="1"/>
+      <w:numFmt w:val="bullet"/>
+      <w:lvlText w:val=""/>
+      <w:lvlJc w:val="left"/>
+      <w:pPr>
+        <w:ind w:left="2000" w:hanging="400"/>
+      </w:pPr>
+      <w:rPr>
+        <w:rFonts w:ascii="Wingdings" w:hAnsi="Wingdings" w:hint="default"/>
+      </w:rPr>
+    </w:lvl>
+    <w:lvl w:ilvl="4" w:tplc="04090003" w:tentative="1">
+      <w:start w:val="1"/>
+      <w:numFmt w:val="bullet"/>
+      <w:lvlText w:val=""/>
+      <w:lvlJc w:val="left"/>
+      <w:pPr>
+        <w:ind w:left="2400" w:hanging="400"/>
+      </w:pPr>
+      <w:rPr>
+        <w:rFonts w:ascii="Wingdings" w:hAnsi="Wingdings" w:hint="default"/>
+      </w:rPr>
+    </w:lvl>
+    <w:lvl w:ilvl="5" w:tplc="04090005" w:tentative="1">
+      <w:start w:val="1"/>
+      <w:numFmt w:val="bullet"/>
+      <w:lvlText w:val=""/>
+      <w:lvlJc w:val="left"/>
+      <w:pPr>
+        <w:ind w:left="2800" w:hanging="400"/>
+      </w:pPr>
+      <w:rPr>
+        <w:rFonts w:ascii="Wingdings" w:hAnsi="Wingdings" w:hint="default"/>
+      </w:rPr>
+    </w:lvl>
+    <w:lvl w:ilvl="6" w:tplc="04090001" w:tentative="1">
+      <w:start w:val="1"/>
+      <w:numFmt w:val="bullet"/>
+      <w:lvlText w:val=""/>
+      <w:lvlJc w:val="left"/>
+      <w:pPr>
+        <w:ind w:left="3200" w:hanging="400"/>
+      </w:pPr>
+      <w:rPr>
+        <w:rFonts w:ascii="Wingdings" w:hAnsi="Wingdings" w:hint="default"/>
+      </w:rPr>
+    </w:lvl>
+    <w:lvl w:ilvl="7" w:tplc="04090003" w:tentative="1">
+      <w:start w:val="1"/>
+      <w:numFmt w:val="bullet"/>
+      <w:lvlText w:val=""/>
+      <w:lvlJc w:val="left"/>
+      <w:pPr>
+        <w:ind w:left="3600" w:hanging="400"/>
+      </w:pPr>
+      <w:rPr>
+        <w:rFonts w:ascii="Wingdings" w:hAnsi="Wingdings" w:hint="default"/>
+      </w:rPr>
+    </w:lvl>
+    <w:lvl w:ilvl="8" w:tplc="04090005" w:tentative="1">
+      <w:start w:val="1"/>
+      <w:numFmt w:val="bullet"/>
+      <w:lvlText w:val=""/>
+      <w:lvlJc w:val="left"/>
+      <w:pPr>
+        <w:ind w:left="4000" w:hanging="400"/>
+      </w:pPr>
+      <w:rPr>
+        <w:rFonts w:ascii="Wingdings" w:hAnsi="Wingdings" w:hint="default"/>
+      </w:rPr>
+    </w:lvl>
+  </w:abstractNum>
+  <w:abstractNum w:abstractNumId="47" w15:restartNumberingAfterBreak="0">
     <w:nsid w:val="637F5CB4"/>
     <w:multiLevelType w:val="hybridMultilevel"/>
     <w:tmpl w:val="5EBA58B6"/>
@@ -10887,7 +10302,7 @@
       </w:rPr>
     </w:lvl>
   </w:abstractNum>
-  <w:abstractNum w:abstractNumId="43" w15:restartNumberingAfterBreak="0">
+  <w:abstractNum w:abstractNumId="48" w15:restartNumberingAfterBreak="0">
     <w:nsid w:val="63B96F12"/>
     <w:multiLevelType w:val="hybridMultilevel"/>
     <w:tmpl w:val="840A1192"/>
@@ -11000,7 +10415,7 @@
       </w:rPr>
     </w:lvl>
   </w:abstractNum>
-  <w:abstractNum w:abstractNumId="44" w15:restartNumberingAfterBreak="0">
+  <w:abstractNum w:abstractNumId="49" w15:restartNumberingAfterBreak="0">
     <w:nsid w:val="645A0DE8"/>
     <w:multiLevelType w:val="hybridMultilevel"/>
     <w:tmpl w:val="B70A9DE0"/>
@@ -11112,7 +10527,7 @@
       </w:rPr>
     </w:lvl>
   </w:abstractNum>
-  <w:abstractNum w:abstractNumId="45" w15:restartNumberingAfterBreak="0">
+  <w:abstractNum w:abstractNumId="50" w15:restartNumberingAfterBreak="0">
     <w:nsid w:val="66051FB9"/>
     <w:multiLevelType w:val="hybridMultilevel"/>
     <w:tmpl w:val="767CE01E"/>
@@ -11225,7 +10640,7 @@
       </w:rPr>
     </w:lvl>
   </w:abstractNum>
-  <w:abstractNum w:abstractNumId="46" w15:restartNumberingAfterBreak="0">
+  <w:abstractNum w:abstractNumId="51" w15:restartNumberingAfterBreak="0">
     <w:nsid w:val="6B0E36A6"/>
     <w:multiLevelType w:val="hybridMultilevel"/>
     <w:tmpl w:val="460488AE"/>
@@ -11338,7 +10753,7 @@
       </w:rPr>
     </w:lvl>
   </w:abstractNum>
-  <w:abstractNum w:abstractNumId="47" w15:restartNumberingAfterBreak="0">
+  <w:abstractNum w:abstractNumId="52" w15:restartNumberingAfterBreak="0">
     <w:nsid w:val="6E9A4892"/>
     <w:multiLevelType w:val="hybridMultilevel"/>
     <w:tmpl w:val="B6D81AD4"/>
@@ -11451,7 +10866,7 @@
       </w:rPr>
     </w:lvl>
   </w:abstractNum>
-  <w:abstractNum w:abstractNumId="48" w15:restartNumberingAfterBreak="0">
+  <w:abstractNum w:abstractNumId="53" w15:restartNumberingAfterBreak="0">
     <w:nsid w:val="6F5273FF"/>
     <w:multiLevelType w:val="hybridMultilevel"/>
     <w:tmpl w:val="95322508"/>
@@ -11564,7 +10979,7 @@
       </w:rPr>
     </w:lvl>
   </w:abstractNum>
-  <w:abstractNum w:abstractNumId="49" w15:restartNumberingAfterBreak="0">
+  <w:abstractNum w:abstractNumId="54" w15:restartNumberingAfterBreak="0">
     <w:nsid w:val="7026418C"/>
     <w:multiLevelType w:val="hybridMultilevel"/>
     <w:tmpl w:val="C0C02A52"/>
@@ -11677,7 +11092,7 @@
       </w:rPr>
     </w:lvl>
   </w:abstractNum>
-  <w:abstractNum w:abstractNumId="50" w15:restartNumberingAfterBreak="0">
+  <w:abstractNum w:abstractNumId="55" w15:restartNumberingAfterBreak="0">
     <w:nsid w:val="74246840"/>
     <w:multiLevelType w:val="hybridMultilevel"/>
     <w:tmpl w:val="74BE0514"/>
@@ -11789,7 +11204,7 @@
       </w:rPr>
     </w:lvl>
   </w:abstractNum>
-  <w:abstractNum w:abstractNumId="51" w15:restartNumberingAfterBreak="0">
+  <w:abstractNum w:abstractNumId="56" w15:restartNumberingAfterBreak="0">
     <w:nsid w:val="759776E3"/>
     <w:multiLevelType w:val="hybridMultilevel"/>
     <w:tmpl w:val="5906AEAA"/>
@@ -11902,7 +11317,7 @@
       </w:rPr>
     </w:lvl>
   </w:abstractNum>
-  <w:abstractNum w:abstractNumId="52" w15:restartNumberingAfterBreak="0">
+  <w:abstractNum w:abstractNumId="57" w15:restartNumberingAfterBreak="0">
     <w:nsid w:val="76CE20AE"/>
     <w:multiLevelType w:val="hybridMultilevel"/>
     <w:tmpl w:val="AFB8C3A8"/>
@@ -11991,7 +11406,7 @@
       </w:pPr>
     </w:lvl>
   </w:abstractNum>
-  <w:abstractNum w:abstractNumId="53" w15:restartNumberingAfterBreak="0">
+  <w:abstractNum w:abstractNumId="58" w15:restartNumberingAfterBreak="0">
     <w:nsid w:val="77A012B2"/>
     <w:multiLevelType w:val="hybridMultilevel"/>
     <w:tmpl w:val="DA625CF4"/>
@@ -12104,7 +11519,7 @@
       </w:rPr>
     </w:lvl>
   </w:abstractNum>
-  <w:abstractNum w:abstractNumId="54" w15:restartNumberingAfterBreak="0">
+  <w:abstractNum w:abstractNumId="59" w15:restartNumberingAfterBreak="0">
     <w:nsid w:val="787B5FCE"/>
     <w:multiLevelType w:val="hybridMultilevel"/>
     <w:tmpl w:val="70749EC2"/>
@@ -12217,7 +11632,7 @@
       </w:rPr>
     </w:lvl>
   </w:abstractNum>
-  <w:abstractNum w:abstractNumId="55" w15:restartNumberingAfterBreak="0">
+  <w:abstractNum w:abstractNumId="60" w15:restartNumberingAfterBreak="0">
     <w:nsid w:val="7E20654A"/>
     <w:multiLevelType w:val="hybridMultilevel"/>
     <w:tmpl w:val="3F0E8B56"/>
@@ -12331,172 +11746,187 @@
     </w:lvl>
   </w:abstractNum>
   <w:num w:numId="1">
-    <w:abstractNumId w:val="35"/>
+    <w:abstractNumId w:val="37"/>
   </w:num>
   <w:num w:numId="2">
-    <w:abstractNumId w:val="45"/>
+    <w:abstractNumId w:val="50"/>
   </w:num>
   <w:num w:numId="3">
-    <w:abstractNumId w:val="26"/>
+    <w:abstractNumId w:val="28"/>
   </w:num>
   <w:num w:numId="4">
-    <w:abstractNumId w:val="47"/>
+    <w:abstractNumId w:val="52"/>
   </w:num>
   <w:num w:numId="5">
-    <w:abstractNumId w:val="29"/>
+    <w:abstractNumId w:val="31"/>
   </w:num>
   <w:num w:numId="6">
-    <w:abstractNumId w:val="10"/>
+    <w:abstractNumId w:val="12"/>
   </w:num>
   <w:num w:numId="7">
-    <w:abstractNumId w:val="34"/>
+    <w:abstractNumId w:val="36"/>
   </w:num>
   <w:num w:numId="8">
-    <w:abstractNumId w:val="16"/>
+    <w:abstractNumId w:val="18"/>
   </w:num>
   <w:num w:numId="9">
-    <w:abstractNumId w:val="20"/>
+    <w:abstractNumId w:val="22"/>
   </w:num>
   <w:num w:numId="10">
-    <w:abstractNumId w:val="54"/>
+    <w:abstractNumId w:val="59"/>
   </w:num>
   <w:num w:numId="11">
-    <w:abstractNumId w:val="52"/>
+    <w:abstractNumId w:val="57"/>
   </w:num>
   <w:num w:numId="12">
-    <w:abstractNumId w:val="7"/>
+    <w:abstractNumId w:val="8"/>
   </w:num>
   <w:num w:numId="13">
-    <w:abstractNumId w:val="36"/>
+    <w:abstractNumId w:val="39"/>
   </w:num>
   <w:num w:numId="14">
+    <w:abstractNumId w:val="58"/>
+  </w:num>
+  <w:num w:numId="15">
+    <w:abstractNumId w:val="17"/>
+  </w:num>
+  <w:num w:numId="16">
     <w:abstractNumId w:val="53"/>
   </w:num>
-  <w:num w:numId="15">
-    <w:abstractNumId w:val="15"/>
-  </w:num>
-  <w:num w:numId="16">
-    <w:abstractNumId w:val="48"/>
-  </w:num>
   <w:num w:numId="17">
-    <w:abstractNumId w:val="30"/>
+    <w:abstractNumId w:val="32"/>
   </w:num>
   <w:num w:numId="18">
-    <w:abstractNumId w:val="31"/>
+    <w:abstractNumId w:val="33"/>
   </w:num>
   <w:num w:numId="19">
-    <w:abstractNumId w:val="27"/>
+    <w:abstractNumId w:val="29"/>
   </w:num>
   <w:num w:numId="20">
     <w:abstractNumId w:val="3"/>
   </w:num>
   <w:num w:numId="21">
-    <w:abstractNumId w:val="14"/>
+    <w:abstractNumId w:val="16"/>
   </w:num>
   <w:num w:numId="22">
-    <w:abstractNumId w:val="5"/>
+    <w:abstractNumId w:val="6"/>
   </w:num>
   <w:num w:numId="23">
-    <w:abstractNumId w:val="32"/>
+    <w:abstractNumId w:val="34"/>
   </w:num>
   <w:num w:numId="24">
-    <w:abstractNumId w:val="37"/>
+    <w:abstractNumId w:val="41"/>
   </w:num>
   <w:num w:numId="25">
-    <w:abstractNumId w:val="11"/>
+    <w:abstractNumId w:val="13"/>
   </w:num>
   <w:num w:numId="26">
     <w:abstractNumId w:val="0"/>
   </w:num>
   <w:num w:numId="27">
-    <w:abstractNumId w:val="17"/>
+    <w:abstractNumId w:val="19"/>
   </w:num>
   <w:num w:numId="28">
-    <w:abstractNumId w:val="28"/>
+    <w:abstractNumId w:val="30"/>
   </w:num>
   <w:num w:numId="29">
-    <w:abstractNumId w:val="12"/>
+    <w:abstractNumId w:val="14"/>
   </w:num>
   <w:num w:numId="30">
     <w:abstractNumId w:val="1"/>
   </w:num>
   <w:num w:numId="31">
-    <w:abstractNumId w:val="8"/>
+    <w:abstractNumId w:val="10"/>
   </w:num>
   <w:num w:numId="32">
-    <w:abstractNumId w:val="46"/>
+    <w:abstractNumId w:val="51"/>
   </w:num>
   <w:num w:numId="33">
-    <w:abstractNumId w:val="4"/>
+    <w:abstractNumId w:val="5"/>
   </w:num>
   <w:num w:numId="34">
-    <w:abstractNumId w:val="40"/>
+    <w:abstractNumId w:val="44"/>
   </w:num>
   <w:num w:numId="35">
-    <w:abstractNumId w:val="33"/>
+    <w:abstractNumId w:val="35"/>
   </w:num>
   <w:num w:numId="36">
-    <w:abstractNumId w:val="6"/>
+    <w:abstractNumId w:val="7"/>
   </w:num>
   <w:num w:numId="37">
     <w:abstractNumId w:val="2"/>
   </w:num>
   <w:num w:numId="38">
-    <w:abstractNumId w:val="13"/>
+    <w:abstractNumId w:val="15"/>
   </w:num>
   <w:num w:numId="39">
+    <w:abstractNumId w:val="27"/>
+  </w:num>
+  <w:num w:numId="40">
+    <w:abstractNumId w:val="55"/>
+  </w:num>
+  <w:num w:numId="41">
+    <w:abstractNumId w:val="20"/>
+  </w:num>
+  <w:num w:numId="42">
+    <w:abstractNumId w:val="21"/>
+  </w:num>
+  <w:num w:numId="43">
+    <w:abstractNumId w:val="43"/>
+  </w:num>
+  <w:num w:numId="44">
+    <w:abstractNumId w:val="49"/>
+  </w:num>
+  <w:num w:numId="45">
+    <w:abstractNumId w:val="48"/>
+  </w:num>
+  <w:num w:numId="46">
+    <w:abstractNumId w:val="11"/>
+  </w:num>
+  <w:num w:numId="47">
+    <w:abstractNumId w:val="42"/>
+  </w:num>
+  <w:num w:numId="48">
+    <w:abstractNumId w:val="45"/>
+  </w:num>
+  <w:num w:numId="49">
+    <w:abstractNumId w:val="23"/>
+  </w:num>
+  <w:num w:numId="50">
+    <w:abstractNumId w:val="54"/>
+  </w:num>
+  <w:num w:numId="51">
+    <w:abstractNumId w:val="26"/>
+  </w:num>
+  <w:num w:numId="52">
+    <w:abstractNumId w:val="47"/>
+  </w:num>
+  <w:num w:numId="53">
+    <w:abstractNumId w:val="56"/>
+  </w:num>
+  <w:num w:numId="54">
+    <w:abstractNumId w:val="60"/>
+  </w:num>
+  <w:num w:numId="55">
+    <w:abstractNumId w:val="24"/>
+  </w:num>
+  <w:num w:numId="56">
     <w:abstractNumId w:val="25"/>
   </w:num>
-  <w:num w:numId="40">
-    <w:abstractNumId w:val="50"/>
-  </w:num>
-  <w:num w:numId="41">
-    <w:abstractNumId w:val="18"/>
-  </w:num>
-  <w:num w:numId="42">
-    <w:abstractNumId w:val="19"/>
-  </w:num>
-  <w:num w:numId="43">
-    <w:abstractNumId w:val="39"/>
-  </w:num>
-  <w:num w:numId="44">
-    <w:abstractNumId w:val="44"/>
-  </w:num>
-  <w:num w:numId="45">
-    <w:abstractNumId w:val="43"/>
-  </w:num>
-  <w:num w:numId="46">
+  <w:num w:numId="57">
     <w:abstractNumId w:val="9"/>
   </w:num>
-  <w:num w:numId="47">
+  <w:num w:numId="58">
+    <w:abstractNumId w:val="4"/>
+  </w:num>
+  <w:num w:numId="59">
+    <w:abstractNumId w:val="40"/>
+  </w:num>
+  <w:num w:numId="60">
+    <w:abstractNumId w:val="46"/>
+  </w:num>
+  <w:num w:numId="61">
     <w:abstractNumId w:val="38"/>
-  </w:num>
-  <w:num w:numId="48">
-    <w:abstractNumId w:val="41"/>
-  </w:num>
-  <w:num w:numId="49">
-    <w:abstractNumId w:val="21"/>
-  </w:num>
-  <w:num w:numId="50">
-    <w:abstractNumId w:val="49"/>
-  </w:num>
-  <w:num w:numId="51">
-    <w:abstractNumId w:val="24"/>
-  </w:num>
-  <w:num w:numId="52">
-    <w:abstractNumId w:val="42"/>
-  </w:num>
-  <w:num w:numId="53">
-    <w:abstractNumId w:val="51"/>
-  </w:num>
-  <w:num w:numId="54">
-    <w:abstractNumId w:val="55"/>
-  </w:num>
-  <w:num w:numId="55">
-    <w:abstractNumId w:val="22"/>
-  </w:num>
-  <w:num w:numId="56">
-    <w:abstractNumId w:val="23"/>
   </w:num>
   <w:numIdMacAtCleanup w:val="56"/>
 </w:numbering>
@@ -13386,7 +12816,7 @@
 </file>
 
 <file path=customXml/itemProps1.xml><?xml version="1.0" encoding="utf-8"?>
-<ds:datastoreItem xmlns:ds="http://schemas.openxmlformats.org/officeDocument/2006/customXml" ds:itemID="{7B492134-E829-4081-A75A-C5DEA7340AC4}">
+<ds:datastoreItem xmlns:ds="http://schemas.openxmlformats.org/officeDocument/2006/customXml" ds:itemID="{13A6A85E-BD49-4AE6-9329-2B4051D13FCD}">
   <ds:schemaRefs>
     <ds:schemaRef ds:uri="http://schemas.openxmlformats.org/officeDocument/2006/bibliography"/>
   </ds:schemaRefs>

</xml_diff>